<commit_message>
Improved palindrome search (using string)
</commit_message>
<xml_diff>
--- a/UsingString/ReportForLab2Var2.docx
+++ b/UsingString/ReportForLab2Var2.docx
@@ -333,63 +333,35 @@
         <w:rPr>
           <w:szCs w:val="28"/>
         </w:rPr>
-        <w:t xml:space="preserve">                  </w:t>
-      </w:r>
-      <w:proofErr w:type="gramStart"/>
+        <w:t xml:space="preserve">                  студент:   гр. 251003                      </w:t>
+      </w:r>
       <w:r>
         <w:rPr>
           <w:szCs w:val="28"/>
         </w:rPr>
-        <w:t xml:space="preserve">студент:   </w:t>
-      </w:r>
-      <w:proofErr w:type="gramEnd"/>
-      <w:r>
+        <w:t xml:space="preserve">                              Панкратьев Е.С.</w:t>
+      </w:r>
+    </w:p>
+    <w:p>
+      <w:pPr>
+        <w:pStyle w:val="a8"/>
         <w:rPr>
           <w:szCs w:val="28"/>
         </w:rPr>
-        <w:t xml:space="preserve">гр. 251003                      </w:t>
-      </w:r>
-      <w:r>
+      </w:pPr>
+    </w:p>
+    <w:p>
+      <w:pPr>
+        <w:pStyle w:val="a8"/>
         <w:rPr>
           <w:szCs w:val="28"/>
         </w:rPr>
-        <w:t xml:space="preserve">                              Панкратьев Е.С.</w:t>
-      </w:r>
-    </w:p>
-    <w:p>
-      <w:pPr>
-        <w:pStyle w:val="a8"/>
+      </w:pPr>
+      <w:r>
         <w:rPr>
           <w:szCs w:val="28"/>
         </w:rPr>
-      </w:pPr>
-    </w:p>
-    <w:p>
-      <w:pPr>
-        <w:pStyle w:val="a8"/>
-        <w:rPr>
-          <w:szCs w:val="28"/>
-        </w:rPr>
-      </w:pPr>
-      <w:r>
-        <w:rPr>
-          <w:szCs w:val="28"/>
-        </w:rPr>
-        <w:t xml:space="preserve">                  </w:t>
-      </w:r>
-      <w:proofErr w:type="gramStart"/>
-      <w:r>
-        <w:rPr>
-          <w:szCs w:val="28"/>
-        </w:rPr>
-        <w:t xml:space="preserve">Проверил:   </w:t>
-      </w:r>
-      <w:proofErr w:type="gramEnd"/>
-      <w:r>
-        <w:rPr>
-          <w:szCs w:val="28"/>
-        </w:rPr>
-        <w:t xml:space="preserve">                                    </w:t>
+        <w:t xml:space="preserve">                  Проверил:                                       </w:t>
       </w:r>
       <w:r>
         <w:rPr>
@@ -1376,16 +1348,11 @@
       <w:pPr>
         <w:pStyle w:val="a2"/>
       </w:pPr>
-      <w:proofErr w:type="gramStart"/>
       <w:r>
         <w:t xml:space="preserve">Для </w:t>
       </w:r>
       <w:r>
-        <w:t xml:space="preserve"> нахождения</w:t>
-      </w:r>
-      <w:proofErr w:type="gramEnd"/>
-      <w:r>
-        <w:t xml:space="preserve"> чисел-палиндромов, которое при возведении в квадрат также дают палиндром, нужно сделать следующие действия</w:t>
+        <w:t xml:space="preserve"> нахождения чисел-палиндромов, которое при возведении в квадрат также дают палиндром, нужно сделать следующие действия</w:t>
       </w:r>
       <w:r>
         <w:t>:</w:t>
@@ -1571,27 +1538,14 @@
       <w:r>
         <w:t xml:space="preserve">Таблица </w:t>
       </w:r>
-      <w:r>
-        <w:fldChar w:fldCharType="begin"/>
-      </w:r>
-      <w:r>
-        <w:instrText xml:space="preserve"> SEQ Таблица \* ARABIC </w:instrText>
-      </w:r>
-      <w:r>
-        <w:fldChar w:fldCharType="separate"/>
-      </w:r>
-      <w:r>
-        <w:rPr>
-          <w:noProof/>
-        </w:rPr>
-        <w:t>1</w:t>
-      </w:r>
-      <w:r>
-        <w:rPr>
-          <w:noProof/>
-        </w:rPr>
-        <w:fldChar w:fldCharType="end"/>
-      </w:r>
+      <w:fldSimple w:instr=" SEQ Таблица \* ARABIC ">
+        <w:r>
+          <w:rPr>
+            <w:noProof/>
+          </w:rPr>
+          <w:t>1</w:t>
+        </w:r>
+      </w:fldSimple>
       <w:r>
         <w:t xml:space="preserve"> – </w:t>
       </w:r>
@@ -1689,7 +1643,6 @@
                 <w:szCs w:val="28"/>
               </w:rPr>
             </w:pPr>
-            <w:bookmarkStart w:id="23" w:name="_GoBack" w:colFirst="1" w:colLast="1"/>
           </w:p>
         </w:tc>
         <w:tc>
@@ -4797,7 +4750,6 @@
           </w:p>
         </w:tc>
       </w:tr>
-      <w:bookmarkEnd w:id="23"/>
     </w:tbl>
     <w:p>
       <w:pPr>
@@ -4814,16 +4766,16 @@
           <w:numId w:val="30"/>
         </w:numPr>
       </w:pPr>
-      <w:bookmarkStart w:id="24" w:name="_Toc460586193"/>
-      <w:bookmarkStart w:id="25" w:name="_Toc462140310"/>
-      <w:bookmarkStart w:id="26" w:name="_Toc118138699"/>
+      <w:bookmarkStart w:id="23" w:name="_Toc460586193"/>
+      <w:bookmarkStart w:id="24" w:name="_Toc462140310"/>
+      <w:bookmarkStart w:id="25" w:name="_Toc118138699"/>
       <w:r>
         <w:lastRenderedPageBreak/>
         <w:t>Структура данных</w:t>
       </w:r>
+      <w:bookmarkEnd w:id="23"/>
       <w:bookmarkEnd w:id="24"/>
       <w:bookmarkEnd w:id="25"/>
-      <w:bookmarkEnd w:id="26"/>
     </w:p>
     <w:p>
       <w:pPr>
@@ -4832,27 +4784,14 @@
       <w:r>
         <w:t xml:space="preserve">Таблица </w:t>
       </w:r>
-      <w:r>
-        <w:fldChar w:fldCharType="begin"/>
-      </w:r>
-      <w:r>
-        <w:instrText xml:space="preserve"> SEQ Таблица \* ARABIC </w:instrText>
-      </w:r>
-      <w:r>
-        <w:fldChar w:fldCharType="separate"/>
-      </w:r>
-      <w:r>
-        <w:rPr>
-          <w:noProof/>
-        </w:rPr>
-        <w:t>2</w:t>
-      </w:r>
-      <w:r>
-        <w:rPr>
-          <w:noProof/>
-        </w:rPr>
-        <w:fldChar w:fldCharType="end"/>
-      </w:r>
+      <w:fldSimple w:instr=" SEQ Таблица \* ARABIC ">
+        <w:r>
+          <w:rPr>
+            <w:noProof/>
+          </w:rPr>
+          <w:t>2</w:t>
+        </w:r>
+      </w:fldSimple>
       <w:r>
         <w:t xml:space="preserve"> – Данные </w:t>
       </w:r>
@@ -5517,10 +5456,10 @@
           <w:numId w:val="29"/>
         </w:numPr>
       </w:pPr>
-      <w:bookmarkStart w:id="27" w:name="_Toc534481652"/>
-      <w:bookmarkStart w:id="28" w:name="_Toc460586194"/>
-      <w:bookmarkStart w:id="29" w:name="_Toc462140311"/>
-      <w:bookmarkStart w:id="30" w:name="_Toc118138700"/>
+      <w:bookmarkStart w:id="26" w:name="_Toc534481652"/>
+      <w:bookmarkStart w:id="27" w:name="_Toc460586194"/>
+      <w:bookmarkStart w:id="28" w:name="_Toc462140311"/>
+      <w:bookmarkStart w:id="29" w:name="_Toc118138700"/>
       <w:bookmarkEnd w:id="20"/>
       <w:bookmarkEnd w:id="21"/>
       <w:bookmarkEnd w:id="22"/>
@@ -5528,15 +5467,18 @@
         <w:lastRenderedPageBreak/>
         <w:t>Схема алгоритма решения задачи по ГОСТ 19.701-90</w:t>
       </w:r>
+      <w:bookmarkEnd w:id="26"/>
       <w:bookmarkEnd w:id="27"/>
       <w:bookmarkEnd w:id="28"/>
       <w:bookmarkEnd w:id="29"/>
-      <w:bookmarkEnd w:id="30"/>
+      <w:r>
+        <w:br/>
+      </w:r>
     </w:p>
     <w:p>
       <w:pPr>
         <w:pStyle w:val="afa"/>
-        <w:ind w:hanging="567"/>
+        <w:ind w:left="-284" w:hanging="425"/>
       </w:pPr>
       <w:r>
         <w:object w:dxaOrig="9495" w:dyaOrig="10605" w14:anchorId="342F3462">
@@ -5559,10 +5501,10 @@
             <v:path o:extrusionok="f" gradientshapeok="t" o:connecttype="rect"/>
             <o:lock v:ext="edit" aspectratio="t"/>
           </v:shapetype>
-          <v:shape id="_x0000_i1025" type="#_x0000_t75" style="width:468.3pt;height:521.55pt" o:ole="">
+          <v:shape id="_x0000_i1025" type="#_x0000_t75" style="width:534.75pt;height:596.25pt" o:ole="">
             <v:imagedata r:id="rId8" o:title=""/>
           </v:shape>
-          <o:OLEObject Type="Embed" ProgID="Visio.Drawing.15" ShapeID="_x0000_i1025" DrawAspect="Content" ObjectID="_1730367698" r:id="rId9"/>
+          <o:OLEObject Type="Embed" ProgID="Visio.Drawing.15" ShapeID="_x0000_i1025" DrawAspect="Content" ObjectID="_1734439283" r:id="rId9"/>
         </w:object>
       </w:r>
     </w:p>
@@ -5578,27 +5520,14 @@
       <w:r>
         <w:t xml:space="preserve">Рисунок </w:t>
       </w:r>
-      <w:r>
-        <w:fldChar w:fldCharType="begin"/>
-      </w:r>
-      <w:r>
-        <w:instrText xml:space="preserve"> SEQ Рисунок \* ARABIC </w:instrText>
-      </w:r>
-      <w:r>
-        <w:fldChar w:fldCharType="separate"/>
-      </w:r>
-      <w:r>
-        <w:rPr>
-          <w:noProof/>
-        </w:rPr>
-        <w:t>1</w:t>
-      </w:r>
-      <w:r>
-        <w:rPr>
-          <w:noProof/>
-        </w:rPr>
-        <w:fldChar w:fldCharType="end"/>
-      </w:r>
+      <w:fldSimple w:instr=" SEQ Рисунок \* ARABIC ">
+        <w:r>
+          <w:rPr>
+            <w:noProof/>
+          </w:rPr>
+          <w:t>1</w:t>
+        </w:r>
+      </w:fldSimple>
       <w:r>
         <w:t xml:space="preserve"> – Схема алгоритма решения задачи по ГОСТ 19.701-90 (часть 1)</w:t>
       </w:r>
@@ -5607,14 +5536,14 @@
     <w:p>
       <w:pPr>
         <w:pStyle w:val="aa"/>
-        <w:ind w:left="-284" w:firstLine="0"/>
-      </w:pPr>
-      <w:r>
-        <w:object w:dxaOrig="9015" w:dyaOrig="10051" w14:anchorId="321A979C">
-          <v:shape id="_x0000_i1026" type="#_x0000_t75" style="width:470.2pt;height:524.05pt" o:ole="">
+        <w:ind w:left="-567" w:firstLine="0"/>
+      </w:pPr>
+      <w:r>
+        <w:object w:dxaOrig="9030" w:dyaOrig="10035" w14:anchorId="5CF15526">
+          <v:shape id="_x0000_i1029" type="#_x0000_t75" style="width:512.25pt;height:567.75pt" o:ole="">
             <v:imagedata r:id="rId10" o:title=""/>
           </v:shape>
-          <o:OLEObject Type="Embed" ProgID="Visio.Drawing.15" ShapeID="_x0000_i1026" DrawAspect="Content" ObjectID="_1730367699" r:id="rId11"/>
+          <o:OLEObject Type="Embed" ProgID="Visio.Drawing.15" ShapeID="_x0000_i1029" DrawAspect="Content" ObjectID="_1734439284" r:id="rId11"/>
         </w:object>
       </w:r>
     </w:p>
@@ -5631,27 +5560,14 @@
       <w:r>
         <w:t xml:space="preserve">Рисунок </w:t>
       </w:r>
-      <w:r>
-        <w:fldChar w:fldCharType="begin"/>
-      </w:r>
-      <w:r>
-        <w:instrText xml:space="preserve"> SEQ Рисунок \* ARABIC </w:instrText>
-      </w:r>
-      <w:r>
-        <w:fldChar w:fldCharType="separate"/>
-      </w:r>
-      <w:r>
-        <w:rPr>
-          <w:noProof/>
-        </w:rPr>
-        <w:t>2</w:t>
-      </w:r>
-      <w:r>
-        <w:rPr>
-          <w:noProof/>
-        </w:rPr>
-        <w:fldChar w:fldCharType="end"/>
-      </w:r>
+      <w:fldSimple w:instr=" SEQ Рисунок \* ARABIC ">
+        <w:r>
+          <w:rPr>
+            <w:noProof/>
+          </w:rPr>
+          <w:t>2</w:t>
+        </w:r>
+      </w:fldSimple>
       <w:r>
         <w:t xml:space="preserve"> – </w:t>
       </w:r>
@@ -5662,18 +5578,24 @@
         <w:t xml:space="preserve"> (часть 2)</w:t>
       </w:r>
     </w:p>
-    <w:p/>
+    <w:p>
+      <w:pPr>
+        <w:rPr>
+          <w:lang w:val="en-US"/>
+        </w:rPr>
+      </w:pPr>
+    </w:p>
     <w:p>
       <w:pPr>
         <w:pStyle w:val="afa"/>
         <w:ind w:hanging="709"/>
       </w:pPr>
       <w:r>
-        <w:object w:dxaOrig="10305" w:dyaOrig="10335" w14:anchorId="178B4903">
-          <v:shape id="_x0000_i1027" type="#_x0000_t75" style="width:499pt;height:499.6pt" o:ole="">
+        <w:object w:dxaOrig="7981" w:dyaOrig="10531" w14:anchorId="1FBE4146">
+          <v:shape id="_x0000_i1037" type="#_x0000_t75" style="width:454.5pt;height:600pt" o:ole="">
             <v:imagedata r:id="rId12" o:title=""/>
           </v:shape>
-          <o:OLEObject Type="Embed" ProgID="Visio.Drawing.15" ShapeID="_x0000_i1027" DrawAspect="Content" ObjectID="_1730367700" r:id="rId13"/>
+          <o:OLEObject Type="Embed" ProgID="Visio.Drawing.15" ShapeID="_x0000_i1037" DrawAspect="Content" ObjectID="_1734439285" r:id="rId13"/>
         </w:object>
       </w:r>
     </w:p>
@@ -5731,7 +5653,15 @@
         <w:rPr>
           <w:b w:val="0"/>
         </w:rPr>
-        <w:t xml:space="preserve"> – Схема алгоритма решения задачи по ГОСТ 19.701-90 (часть 3)</w:t>
+        <w:t xml:space="preserve"> – Схема алгоритма р</w:t>
+      </w:r>
+      <w:bookmarkStart w:id="30" w:name="_GoBack"/>
+      <w:bookmarkEnd w:id="30"/>
+      <w:r>
+        <w:rPr>
+          <w:b w:val="0"/>
+        </w:rPr>
+        <w:t>ешения задачи по ГОСТ 19.701-90 (часть 3)</w:t>
       </w:r>
     </w:p>
     <w:p>
@@ -5847,27 +5777,14 @@
       <w:r>
         <w:t xml:space="preserve">Рисунок </w:t>
       </w:r>
-      <w:r>
-        <w:fldChar w:fldCharType="begin"/>
-      </w:r>
-      <w:r>
-        <w:instrText xml:space="preserve"> SEQ Рисунок \* ARABIC </w:instrText>
-      </w:r>
-      <w:r>
-        <w:fldChar w:fldCharType="separate"/>
-      </w:r>
-      <w:r>
-        <w:rPr>
-          <w:noProof/>
-        </w:rPr>
-        <w:t>5</w:t>
-      </w:r>
-      <w:r>
-        <w:rPr>
-          <w:noProof/>
-        </w:rPr>
-        <w:fldChar w:fldCharType="end"/>
-      </w:r>
+      <w:fldSimple w:instr=" SEQ Рисунок \* ARABIC ">
+        <w:r>
+          <w:rPr>
+            <w:noProof/>
+          </w:rPr>
+          <w:t>5</w:t>
+        </w:r>
+      </w:fldSimple>
       <w:r>
         <w:rPr>
           <w:noProof/>
@@ -6112,25 +6029,14 @@
         </w:rPr>
         <w:t xml:space="preserve"> </w:t>
       </w:r>
-      <w:proofErr w:type="gramStart"/>
-      <w:r>
-        <w:rPr>
-          <w:rFonts w:ascii="Courier New" w:hAnsi="Courier New" w:cs="Courier New"/>
-          <w:sz w:val="26"/>
-          <w:szCs w:val="26"/>
-          <w:lang w:val="en-US"/>
-        </w:rPr>
-        <w:t>palindrome</w:t>
-      </w:r>
-      <w:proofErr w:type="gramEnd"/>
-      <w:r>
-        <w:rPr>
-          <w:rFonts w:ascii="Courier New" w:hAnsi="Courier New" w:cs="Courier New"/>
-          <w:sz w:val="26"/>
-          <w:szCs w:val="26"/>
-          <w:lang w:val="en-US"/>
-        </w:rPr>
-        <w:t xml:space="preserve"> when squaring</w:t>
+      <w:r>
+        <w:rPr>
+          <w:rFonts w:ascii="Courier New" w:hAnsi="Courier New" w:cs="Courier New"/>
+          <w:sz w:val="26"/>
+          <w:szCs w:val="26"/>
+          <w:lang w:val="en-US"/>
+        </w:rPr>
+        <w:t>palindrome when squaring</w:t>
       </w:r>
     </w:p>
     <w:p>
@@ -6198,7 +6104,6 @@
           <w:lang w:val="en-US"/>
         </w:rPr>
       </w:pPr>
-      <w:proofErr w:type="gramStart"/>
       <w:r>
         <w:rPr>
           <w:rFonts w:ascii="Courier New" w:hAnsi="Courier New" w:cs="Courier New"/>
@@ -6208,7 +6113,6 @@
         </w:rPr>
         <w:t>uses</w:t>
       </w:r>
-      <w:proofErr w:type="gramEnd"/>
     </w:p>
     <w:p>
       <w:pPr>
@@ -6436,7 +6340,6 @@
         <w:t xml:space="preserve">  </w:t>
       </w:r>
       <w:proofErr w:type="spellStart"/>
-      <w:proofErr w:type="gramStart"/>
       <w:r>
         <w:rPr>
           <w:rFonts w:ascii="Courier New" w:hAnsi="Courier New" w:cs="Courier New"/>
@@ -6447,7 +6350,6 @@
         <w:t>i</w:t>
       </w:r>
       <w:proofErr w:type="spellEnd"/>
-      <w:proofErr w:type="gramEnd"/>
       <w:r>
         <w:rPr>
           <w:rFonts w:ascii="Courier New" w:hAnsi="Courier New" w:cs="Courier New"/>
@@ -6496,27 +6398,7 @@
           <w:szCs w:val="26"/>
           <w:lang w:val="en-US"/>
         </w:rPr>
-        <w:t xml:space="preserve">  </w:t>
-      </w:r>
-      <w:proofErr w:type="gramStart"/>
-      <w:r>
-        <w:rPr>
-          <w:rFonts w:ascii="Courier New" w:hAnsi="Courier New" w:cs="Courier New"/>
-          <w:sz w:val="26"/>
-          <w:szCs w:val="26"/>
-          <w:lang w:val="en-US"/>
-        </w:rPr>
-        <w:t>flag</w:t>
-      </w:r>
-      <w:proofErr w:type="gramEnd"/>
-      <w:r>
-        <w:rPr>
-          <w:rFonts w:ascii="Courier New" w:hAnsi="Courier New" w:cs="Courier New"/>
-          <w:sz w:val="26"/>
-          <w:szCs w:val="26"/>
-          <w:lang w:val="en-US"/>
-        </w:rPr>
-        <w:t xml:space="preserve">, </w:t>
+        <w:t xml:space="preserve">  flag, </w:t>
       </w:r>
       <w:proofErr w:type="spellStart"/>
       <w:r>
@@ -6630,27 +6512,7 @@
           <w:szCs w:val="26"/>
           <w:lang w:val="en-US"/>
         </w:rPr>
-        <w:t xml:space="preserve">  j - </w:t>
-      </w:r>
-      <w:proofErr w:type="gramStart"/>
-      <w:r>
-        <w:rPr>
-          <w:rFonts w:ascii="Courier New" w:hAnsi="Courier New" w:cs="Courier New"/>
-          <w:sz w:val="26"/>
-          <w:szCs w:val="26"/>
-          <w:lang w:val="en-US"/>
-        </w:rPr>
-        <w:t>cycle</w:t>
-      </w:r>
-      <w:proofErr w:type="gramEnd"/>
-      <w:r>
-        <w:rPr>
-          <w:rFonts w:ascii="Courier New" w:hAnsi="Courier New" w:cs="Courier New"/>
-          <w:sz w:val="26"/>
-          <w:szCs w:val="26"/>
-          <w:lang w:val="en-US"/>
-        </w:rPr>
-        <w:t xml:space="preserve"> counter (current element)</w:t>
+        <w:t xml:space="preserve">  j - cycle counter (current element)</w:t>
       </w:r>
     </w:p>
     <w:p>
@@ -6695,7 +6557,6 @@
         <w:t xml:space="preserve">  </w:t>
       </w:r>
       <w:proofErr w:type="spellStart"/>
-      <w:proofErr w:type="gramStart"/>
       <w:r>
         <w:rPr>
           <w:rFonts w:ascii="Courier New" w:hAnsi="Courier New" w:cs="Courier New"/>
@@ -6706,7 +6567,6 @@
         <w:t>len</w:t>
       </w:r>
       <w:proofErr w:type="spellEnd"/>
-      <w:proofErr w:type="gramEnd"/>
       <w:r>
         <w:rPr>
           <w:rFonts w:ascii="Courier New" w:hAnsi="Courier New" w:cs="Courier New"/>
@@ -6735,27 +6595,7 @@
           <w:szCs w:val="26"/>
           <w:lang w:val="en-US"/>
         </w:rPr>
-        <w:t xml:space="preserve">  </w:t>
-      </w:r>
-      <w:proofErr w:type="gramStart"/>
-      <w:r>
-        <w:rPr>
-          <w:rFonts w:ascii="Courier New" w:hAnsi="Courier New" w:cs="Courier New"/>
-          <w:sz w:val="26"/>
-          <w:szCs w:val="26"/>
-          <w:lang w:val="en-US"/>
-        </w:rPr>
-        <w:t>half</w:t>
-      </w:r>
-      <w:proofErr w:type="gramEnd"/>
-      <w:r>
-        <w:rPr>
-          <w:rFonts w:ascii="Courier New" w:hAnsi="Courier New" w:cs="Courier New"/>
-          <w:sz w:val="26"/>
-          <w:szCs w:val="26"/>
-          <w:lang w:val="en-US"/>
-        </w:rPr>
-        <w:t xml:space="preserve"> - half the length of a number</w:t>
+        <w:t xml:space="preserve">  half - half the length of a number</w:t>
       </w:r>
     </w:p>
     <w:p>
@@ -6776,27 +6616,7 @@
           <w:szCs w:val="26"/>
           <w:lang w:val="en-US"/>
         </w:rPr>
-        <w:t xml:space="preserve">  </w:t>
-      </w:r>
-      <w:proofErr w:type="gramStart"/>
-      <w:r>
-        <w:rPr>
-          <w:rFonts w:ascii="Courier New" w:hAnsi="Courier New" w:cs="Courier New"/>
-          <w:sz w:val="26"/>
-          <w:szCs w:val="26"/>
-          <w:lang w:val="en-US"/>
-        </w:rPr>
-        <w:t>flag</w:t>
-      </w:r>
-      <w:proofErr w:type="gramEnd"/>
-      <w:r>
-        <w:rPr>
-          <w:rFonts w:ascii="Courier New" w:hAnsi="Courier New" w:cs="Courier New"/>
-          <w:sz w:val="26"/>
-          <w:szCs w:val="26"/>
-          <w:lang w:val="en-US"/>
-        </w:rPr>
-        <w:t xml:space="preserve"> - the flag will be true if found inconsistencies </w:t>
+        <w:t xml:space="preserve">  flag - the flag will be true if found inconsistencies </w:t>
       </w:r>
     </w:p>
     <w:p>
@@ -6819,25 +6639,14 @@
         </w:rPr>
         <w:t xml:space="preserve">         </w:t>
       </w:r>
-      <w:proofErr w:type="gramStart"/>
-      <w:r>
-        <w:rPr>
-          <w:rFonts w:ascii="Courier New" w:hAnsi="Courier New" w:cs="Courier New"/>
-          <w:sz w:val="26"/>
-          <w:szCs w:val="26"/>
-          <w:lang w:val="en-US"/>
-        </w:rPr>
-        <w:t>for</w:t>
-      </w:r>
-      <w:proofErr w:type="gramEnd"/>
-      <w:r>
-        <w:rPr>
-          <w:rFonts w:ascii="Courier New" w:hAnsi="Courier New" w:cs="Courier New"/>
-          <w:sz w:val="26"/>
-          <w:szCs w:val="26"/>
-          <w:lang w:val="en-US"/>
-        </w:rPr>
-        <w:t xml:space="preserve"> a palindrome</w:t>
+      <w:r>
+        <w:rPr>
+          <w:rFonts w:ascii="Courier New" w:hAnsi="Courier New" w:cs="Courier New"/>
+          <w:sz w:val="26"/>
+          <w:szCs w:val="26"/>
+          <w:lang w:val="en-US"/>
+        </w:rPr>
+        <w:t>for a palindrome</w:t>
       </w:r>
     </w:p>
     <w:p>
@@ -6965,27 +6774,7 @@
           <w:szCs w:val="26"/>
           <w:lang w:val="en-US"/>
         </w:rPr>
-        <w:t xml:space="preserve">  </w:t>
-      </w:r>
-      <w:proofErr w:type="gramStart"/>
-      <w:r>
-        <w:rPr>
-          <w:rFonts w:ascii="Courier New" w:hAnsi="Courier New" w:cs="Courier New"/>
-          <w:sz w:val="26"/>
-          <w:szCs w:val="26"/>
-          <w:lang w:val="en-US"/>
-        </w:rPr>
-        <w:t>for</w:t>
-      </w:r>
-      <w:proofErr w:type="gramEnd"/>
-      <w:r>
-        <w:rPr>
-          <w:rFonts w:ascii="Courier New" w:hAnsi="Courier New" w:cs="Courier New"/>
-          <w:sz w:val="26"/>
-          <w:szCs w:val="26"/>
-          <w:lang w:val="en-US"/>
-        </w:rPr>
-        <w:t xml:space="preserve"> i:=1 to </w:t>
+        <w:t xml:space="preserve">  for i:=1 to </w:t>
       </w:r>
       <w:proofErr w:type="spellStart"/>
       <w:r>
@@ -7026,19 +6815,8 @@
           <w:szCs w:val="26"/>
           <w:lang w:val="en-US"/>
         </w:rPr>
-        <w:t xml:space="preserve">  </w:t>
-      </w:r>
-      <w:proofErr w:type="gramStart"/>
-      <w:r>
-        <w:rPr>
-          <w:rFonts w:ascii="Courier New" w:hAnsi="Courier New" w:cs="Courier New"/>
-          <w:sz w:val="26"/>
-          <w:szCs w:val="26"/>
-          <w:lang w:val="en-US"/>
-        </w:rPr>
-        <w:t>begin</w:t>
-      </w:r>
-      <w:proofErr w:type="gramEnd"/>
+        <w:t xml:space="preserve">  begin</w:t>
+      </w:r>
     </w:p>
     <w:p>
       <w:pPr>
@@ -7104,25 +6882,14 @@
         <w:t>FindPalindrome</w:t>
       </w:r>
       <w:proofErr w:type="spellEnd"/>
-      <w:proofErr w:type="gramStart"/>
-      <w:r>
-        <w:rPr>
-          <w:rFonts w:ascii="Courier New" w:hAnsi="Courier New" w:cs="Courier New"/>
-          <w:sz w:val="26"/>
-          <w:szCs w:val="26"/>
-          <w:lang w:val="en-US"/>
-        </w:rPr>
-        <w:t>:=</w:t>
-      </w:r>
-      <w:proofErr w:type="gramEnd"/>
-      <w:r>
-        <w:rPr>
-          <w:rFonts w:ascii="Courier New" w:hAnsi="Courier New" w:cs="Courier New"/>
-          <w:sz w:val="26"/>
-          <w:szCs w:val="26"/>
-          <w:lang w:val="en-US"/>
-        </w:rPr>
-        <w:t xml:space="preserve"> False;</w:t>
+      <w:r>
+        <w:rPr>
+          <w:rFonts w:ascii="Courier New" w:hAnsi="Courier New" w:cs="Courier New"/>
+          <w:sz w:val="26"/>
+          <w:szCs w:val="26"/>
+          <w:lang w:val="en-US"/>
+        </w:rPr>
+        <w:t>:= False;</w:t>
       </w:r>
     </w:p>
     <w:p>
@@ -7179,7 +6946,6 @@
         <w:t xml:space="preserve">    </w:t>
       </w:r>
       <w:proofErr w:type="spellStart"/>
-      <w:proofErr w:type="gramStart"/>
       <w:r>
         <w:rPr>
           <w:rFonts w:ascii="Courier New" w:hAnsi="Courier New" w:cs="Courier New"/>
@@ -7190,7 +6956,6 @@
         <w:t>len</w:t>
       </w:r>
       <w:proofErr w:type="spellEnd"/>
-      <w:proofErr w:type="gramEnd"/>
       <w:r>
         <w:rPr>
           <w:rFonts w:ascii="Courier New" w:hAnsi="Courier New" w:cs="Courier New"/>
@@ -7292,27 +7057,7 @@
           <w:szCs w:val="26"/>
           <w:lang w:val="en-US"/>
         </w:rPr>
-        <w:t xml:space="preserve">    </w:t>
-      </w:r>
-      <w:proofErr w:type="gramStart"/>
-      <w:r>
-        <w:rPr>
-          <w:rFonts w:ascii="Courier New" w:hAnsi="Courier New" w:cs="Courier New"/>
-          <w:sz w:val="26"/>
-          <w:szCs w:val="26"/>
-          <w:lang w:val="en-US"/>
-        </w:rPr>
-        <w:t>flag</w:t>
-      </w:r>
-      <w:proofErr w:type="gramEnd"/>
-      <w:r>
-        <w:rPr>
-          <w:rFonts w:ascii="Courier New" w:hAnsi="Courier New" w:cs="Courier New"/>
-          <w:sz w:val="26"/>
-          <w:szCs w:val="26"/>
-          <w:lang w:val="en-US"/>
-        </w:rPr>
-        <w:t>:=False;</w:t>
+        <w:t xml:space="preserve">    flag:=False;</w:t>
       </w:r>
     </w:p>
     <w:p>
@@ -7367,27 +7112,7 @@
           <w:szCs w:val="26"/>
           <w:lang w:val="en-US"/>
         </w:rPr>
-        <w:t xml:space="preserve">    </w:t>
-      </w:r>
-      <w:proofErr w:type="gramStart"/>
-      <w:r>
-        <w:rPr>
-          <w:rFonts w:ascii="Courier New" w:hAnsi="Courier New" w:cs="Courier New"/>
-          <w:sz w:val="26"/>
-          <w:szCs w:val="26"/>
-          <w:lang w:val="en-US"/>
-        </w:rPr>
-        <w:t>if</w:t>
-      </w:r>
-      <w:proofErr w:type="gramEnd"/>
-      <w:r>
-        <w:rPr>
-          <w:rFonts w:ascii="Courier New" w:hAnsi="Courier New" w:cs="Courier New"/>
-          <w:sz w:val="26"/>
-          <w:szCs w:val="26"/>
-          <w:lang w:val="en-US"/>
-        </w:rPr>
-        <w:t xml:space="preserve"> </w:t>
+        <w:t xml:space="preserve">    if </w:t>
       </w:r>
       <w:proofErr w:type="spellStart"/>
       <w:r>
@@ -7441,25 +7166,14 @@
         <w:t>FindPalindrome</w:t>
       </w:r>
       <w:proofErr w:type="spellEnd"/>
-      <w:proofErr w:type="gramStart"/>
-      <w:r>
-        <w:rPr>
-          <w:rFonts w:ascii="Courier New" w:hAnsi="Courier New" w:cs="Courier New"/>
-          <w:sz w:val="26"/>
-          <w:szCs w:val="26"/>
-          <w:lang w:val="en-US"/>
-        </w:rPr>
-        <w:t>:=</w:t>
-      </w:r>
-      <w:proofErr w:type="gramEnd"/>
-      <w:r>
-        <w:rPr>
-          <w:rFonts w:ascii="Courier New" w:hAnsi="Courier New" w:cs="Courier New"/>
-          <w:sz w:val="26"/>
-          <w:szCs w:val="26"/>
-          <w:lang w:val="en-US"/>
-        </w:rPr>
-        <w:t xml:space="preserve"> True</w:t>
+      <w:r>
+        <w:rPr>
+          <w:rFonts w:ascii="Courier New" w:hAnsi="Courier New" w:cs="Courier New"/>
+          <w:sz w:val="26"/>
+          <w:szCs w:val="26"/>
+          <w:lang w:val="en-US"/>
+        </w:rPr>
+        <w:t>:= True</w:t>
       </w:r>
     </w:p>
     <w:p>
@@ -7534,19 +7248,8 @@
           <w:szCs w:val="26"/>
           <w:lang w:val="en-US"/>
         </w:rPr>
-        <w:t xml:space="preserve">    </w:t>
-      </w:r>
-      <w:proofErr w:type="gramStart"/>
-      <w:r>
-        <w:rPr>
-          <w:rFonts w:ascii="Courier New" w:hAnsi="Courier New" w:cs="Courier New"/>
-          <w:sz w:val="26"/>
-          <w:szCs w:val="26"/>
-          <w:lang w:val="en-US"/>
-        </w:rPr>
-        <w:t>else</w:t>
-      </w:r>
-      <w:proofErr w:type="gramEnd"/>
+        <w:t xml:space="preserve">    else</w:t>
+      </w:r>
     </w:p>
     <w:p>
       <w:pPr>
@@ -7566,19 +7269,8 @@
           <w:szCs w:val="26"/>
           <w:lang w:val="en-US"/>
         </w:rPr>
-        <w:t xml:space="preserve">    </w:t>
-      </w:r>
-      <w:proofErr w:type="gramStart"/>
-      <w:r>
-        <w:rPr>
-          <w:rFonts w:ascii="Courier New" w:hAnsi="Courier New" w:cs="Courier New"/>
-          <w:sz w:val="26"/>
-          <w:szCs w:val="26"/>
-          <w:lang w:val="en-US"/>
-        </w:rPr>
-        <w:t>begin</w:t>
-      </w:r>
-      <w:proofErr w:type="gramEnd"/>
+        <w:t xml:space="preserve">    begin</w:t>
+      </w:r>
     </w:p>
     <w:p>
       <w:pPr>
@@ -7591,35 +7283,6 @@
           <w:lang w:val="en-US"/>
         </w:rPr>
       </w:pPr>
-      <w:r>
-        <w:rPr>
-          <w:rFonts w:ascii="Courier New" w:hAnsi="Courier New" w:cs="Courier New"/>
-          <w:sz w:val="26"/>
-          <w:szCs w:val="26"/>
-          <w:lang w:val="en-US"/>
-        </w:rPr>
-        <w:t xml:space="preserve">      </w:t>
-      </w:r>
-      <w:proofErr w:type="gramStart"/>
-      <w:r>
-        <w:rPr>
-          <w:rFonts w:ascii="Courier New" w:hAnsi="Courier New" w:cs="Courier New"/>
-          <w:sz w:val="26"/>
-          <w:szCs w:val="26"/>
-          <w:lang w:val="en-US"/>
-        </w:rPr>
-        <w:t>j</w:t>
-      </w:r>
-      <w:proofErr w:type="gramEnd"/>
-      <w:r>
-        <w:rPr>
-          <w:rFonts w:ascii="Courier New" w:hAnsi="Courier New" w:cs="Courier New"/>
-          <w:sz w:val="26"/>
-          <w:szCs w:val="26"/>
-          <w:lang w:val="en-US"/>
-        </w:rPr>
-        <w:t>:=1;</w:t>
-      </w:r>
     </w:p>
     <w:p>
       <w:pPr>
@@ -7639,47 +7302,7 @@
           <w:szCs w:val="26"/>
           <w:lang w:val="en-US"/>
         </w:rPr>
-        <w:t xml:space="preserve">      </w:t>
-      </w:r>
-      <w:proofErr w:type="gramStart"/>
-      <w:r>
-        <w:rPr>
-          <w:rFonts w:ascii="Courier New" w:hAnsi="Courier New" w:cs="Courier New"/>
-          <w:sz w:val="26"/>
-          <w:szCs w:val="26"/>
-          <w:lang w:val="en-US"/>
-        </w:rPr>
-        <w:t>half</w:t>
-      </w:r>
-      <w:proofErr w:type="gramEnd"/>
-      <w:r>
-        <w:rPr>
-          <w:rFonts w:ascii="Courier New" w:hAnsi="Courier New" w:cs="Courier New"/>
-          <w:sz w:val="26"/>
-          <w:szCs w:val="26"/>
-          <w:lang w:val="en-US"/>
-        </w:rPr>
-        <w:t xml:space="preserve">:= </w:t>
-      </w:r>
-      <w:proofErr w:type="spellStart"/>
-      <w:r>
-        <w:rPr>
-          <w:rFonts w:ascii="Courier New" w:hAnsi="Courier New" w:cs="Courier New"/>
-          <w:sz w:val="26"/>
-          <w:szCs w:val="26"/>
-          <w:lang w:val="en-US"/>
-        </w:rPr>
-        <w:t>len</w:t>
-      </w:r>
-      <w:proofErr w:type="spellEnd"/>
-      <w:r>
-        <w:rPr>
-          <w:rFonts w:ascii="Courier New" w:hAnsi="Courier New" w:cs="Courier New"/>
-          <w:sz w:val="26"/>
-          <w:szCs w:val="26"/>
-          <w:lang w:val="en-US"/>
-        </w:rPr>
-        <w:t xml:space="preserve"> div 2;</w:t>
+        <w:t xml:space="preserve">      j:=1;</w:t>
       </w:r>
     </w:p>
     <w:p>
@@ -7700,27 +7323,27 @@
           <w:szCs w:val="26"/>
           <w:lang w:val="en-US"/>
         </w:rPr>
-        <w:t xml:space="preserve">      </w:t>
-      </w:r>
-      <w:proofErr w:type="gramStart"/>
-      <w:r>
-        <w:rPr>
-          <w:rFonts w:ascii="Courier New" w:hAnsi="Courier New" w:cs="Courier New"/>
-          <w:sz w:val="26"/>
-          <w:szCs w:val="26"/>
-          <w:lang w:val="en-US"/>
-        </w:rPr>
-        <w:t>while</w:t>
-      </w:r>
-      <w:proofErr w:type="gramEnd"/>
-      <w:r>
-        <w:rPr>
-          <w:rFonts w:ascii="Courier New" w:hAnsi="Courier New" w:cs="Courier New"/>
-          <w:sz w:val="26"/>
-          <w:szCs w:val="26"/>
-          <w:lang w:val="en-US"/>
-        </w:rPr>
-        <w:t xml:space="preserve"> (j&lt;=half) and (flag=False) do</w:t>
+        <w:t xml:space="preserve">      half:= </w:t>
+      </w:r>
+      <w:proofErr w:type="spellStart"/>
+      <w:r>
+        <w:rPr>
+          <w:rFonts w:ascii="Courier New" w:hAnsi="Courier New" w:cs="Courier New"/>
+          <w:sz w:val="26"/>
+          <w:szCs w:val="26"/>
+          <w:lang w:val="en-US"/>
+        </w:rPr>
+        <w:t>len</w:t>
+      </w:r>
+      <w:proofErr w:type="spellEnd"/>
+      <w:r>
+        <w:rPr>
+          <w:rFonts w:ascii="Courier New" w:hAnsi="Courier New" w:cs="Courier New"/>
+          <w:sz w:val="26"/>
+          <w:szCs w:val="26"/>
+          <w:lang w:val="en-US"/>
+        </w:rPr>
+        <w:t xml:space="preserve"> div 2;</w:t>
       </w:r>
     </w:p>
     <w:p>
@@ -7741,19 +7364,8 @@
           <w:szCs w:val="26"/>
           <w:lang w:val="en-US"/>
         </w:rPr>
-        <w:t xml:space="preserve">      </w:t>
-      </w:r>
-      <w:proofErr w:type="gramStart"/>
-      <w:r>
-        <w:rPr>
-          <w:rFonts w:ascii="Courier New" w:hAnsi="Courier New" w:cs="Courier New"/>
-          <w:sz w:val="26"/>
-          <w:szCs w:val="26"/>
-          <w:lang w:val="en-US"/>
-        </w:rPr>
-        <w:t>begin</w:t>
-      </w:r>
-      <w:proofErr w:type="gramEnd"/>
+        <w:t xml:space="preserve">      while (j&lt;=half) and (flag=False) do</w:t>
+      </w:r>
     </w:p>
     <w:p>
       <w:pPr>
@@ -7766,6 +7378,15 @@
           <w:lang w:val="en-US"/>
         </w:rPr>
       </w:pPr>
+      <w:r>
+        <w:rPr>
+          <w:rFonts w:ascii="Courier New" w:hAnsi="Courier New" w:cs="Courier New"/>
+          <w:sz w:val="26"/>
+          <w:szCs w:val="26"/>
+          <w:lang w:val="en-US"/>
+        </w:rPr>
+        <w:t xml:space="preserve">      begin</w:t>
+      </w:r>
     </w:p>
     <w:p>
       <w:pPr>
@@ -7778,15 +7399,6 @@
           <w:lang w:val="en-US"/>
         </w:rPr>
       </w:pPr>
-      <w:r>
-        <w:rPr>
-          <w:rFonts w:ascii="Courier New" w:hAnsi="Courier New" w:cs="Courier New"/>
-          <w:sz w:val="26"/>
-          <w:szCs w:val="26"/>
-          <w:lang w:val="en-US"/>
-        </w:rPr>
-        <w:t xml:space="preserve">        //If some element is not equal, exit the loop</w:t>
-      </w:r>
     </w:p>
     <w:p>
       <w:pPr>
@@ -7806,127 +7418,7 @@
           <w:szCs w:val="26"/>
           <w:lang w:val="en-US"/>
         </w:rPr>
-        <w:t xml:space="preserve">        </w:t>
-      </w:r>
-      <w:proofErr w:type="gramStart"/>
-      <w:r>
-        <w:rPr>
-          <w:rFonts w:ascii="Courier New" w:hAnsi="Courier New" w:cs="Courier New"/>
-          <w:sz w:val="26"/>
-          <w:szCs w:val="26"/>
-          <w:lang w:val="en-US"/>
-        </w:rPr>
-        <w:t>if</w:t>
-      </w:r>
-      <w:proofErr w:type="gramEnd"/>
-      <w:r>
-        <w:rPr>
-          <w:rFonts w:ascii="Courier New" w:hAnsi="Courier New" w:cs="Courier New"/>
-          <w:sz w:val="26"/>
-          <w:szCs w:val="26"/>
-          <w:lang w:val="en-US"/>
-        </w:rPr>
-        <w:t xml:space="preserve"> (</w:t>
-      </w:r>
-      <w:proofErr w:type="spellStart"/>
-      <w:r>
-        <w:rPr>
-          <w:rFonts w:ascii="Courier New" w:hAnsi="Courier New" w:cs="Courier New"/>
-          <w:sz w:val="26"/>
-          <w:szCs w:val="26"/>
-          <w:lang w:val="en-US"/>
-        </w:rPr>
-        <w:t>IntToStr</w:t>
-      </w:r>
-      <w:proofErr w:type="spellEnd"/>
-      <w:r>
-        <w:rPr>
-          <w:rFonts w:ascii="Courier New" w:hAnsi="Courier New" w:cs="Courier New"/>
-          <w:sz w:val="26"/>
-          <w:szCs w:val="26"/>
-          <w:lang w:val="en-US"/>
-        </w:rPr>
-        <w:t>(</w:t>
-      </w:r>
-      <w:proofErr w:type="spellStart"/>
-      <w:r>
-        <w:rPr>
-          <w:rFonts w:ascii="Courier New" w:hAnsi="Courier New" w:cs="Courier New"/>
-          <w:sz w:val="26"/>
-          <w:szCs w:val="26"/>
-          <w:lang w:val="en-US"/>
-        </w:rPr>
-        <w:t>i</w:t>
-      </w:r>
-      <w:proofErr w:type="spellEnd"/>
-      <w:r>
-        <w:rPr>
-          <w:rFonts w:ascii="Courier New" w:hAnsi="Courier New" w:cs="Courier New"/>
-          <w:sz w:val="26"/>
-          <w:szCs w:val="26"/>
-          <w:lang w:val="en-US"/>
-        </w:rPr>
-        <w:t xml:space="preserve">)[j] &lt;&gt; </w:t>
-      </w:r>
-      <w:proofErr w:type="spellStart"/>
-      <w:r>
-        <w:rPr>
-          <w:rFonts w:ascii="Courier New" w:hAnsi="Courier New" w:cs="Courier New"/>
-          <w:sz w:val="26"/>
-          <w:szCs w:val="26"/>
-          <w:lang w:val="en-US"/>
-        </w:rPr>
-        <w:t>IntToStr</w:t>
-      </w:r>
-      <w:proofErr w:type="spellEnd"/>
-      <w:r>
-        <w:rPr>
-          <w:rFonts w:ascii="Courier New" w:hAnsi="Courier New" w:cs="Courier New"/>
-          <w:sz w:val="26"/>
-          <w:szCs w:val="26"/>
-          <w:lang w:val="en-US"/>
-        </w:rPr>
-        <w:t>(</w:t>
-      </w:r>
-      <w:proofErr w:type="spellStart"/>
-      <w:r>
-        <w:rPr>
-          <w:rFonts w:ascii="Courier New" w:hAnsi="Courier New" w:cs="Courier New"/>
-          <w:sz w:val="26"/>
-          <w:szCs w:val="26"/>
-          <w:lang w:val="en-US"/>
-        </w:rPr>
-        <w:t>i</w:t>
-      </w:r>
-      <w:proofErr w:type="spellEnd"/>
-      <w:r>
-        <w:rPr>
-          <w:rFonts w:ascii="Courier New" w:hAnsi="Courier New" w:cs="Courier New"/>
-          <w:sz w:val="26"/>
-          <w:szCs w:val="26"/>
-          <w:lang w:val="en-US"/>
-        </w:rPr>
-        <w:t>)[</w:t>
-      </w:r>
-      <w:proofErr w:type="spellStart"/>
-      <w:r>
-        <w:rPr>
-          <w:rFonts w:ascii="Courier New" w:hAnsi="Courier New" w:cs="Courier New"/>
-          <w:sz w:val="26"/>
-          <w:szCs w:val="26"/>
-          <w:lang w:val="en-US"/>
-        </w:rPr>
-        <w:t>len</w:t>
-      </w:r>
-      <w:proofErr w:type="spellEnd"/>
-      <w:r>
-        <w:rPr>
-          <w:rFonts w:ascii="Courier New" w:hAnsi="Courier New" w:cs="Courier New"/>
-          <w:sz w:val="26"/>
-          <w:szCs w:val="26"/>
-          <w:lang w:val="en-US"/>
-        </w:rPr>
-        <w:t xml:space="preserve"> - j + 1]) then</w:t>
+        <w:t xml:space="preserve">        //If some element is not equal, exit the loop</w:t>
       </w:r>
     </w:p>
     <w:p>
@@ -7947,27 +7439,107 @@
           <w:szCs w:val="26"/>
           <w:lang w:val="en-US"/>
         </w:rPr>
-        <w:t xml:space="preserve">          </w:t>
-      </w:r>
-      <w:proofErr w:type="gramStart"/>
-      <w:r>
-        <w:rPr>
-          <w:rFonts w:ascii="Courier New" w:hAnsi="Courier New" w:cs="Courier New"/>
-          <w:sz w:val="26"/>
-          <w:szCs w:val="26"/>
-          <w:lang w:val="en-US"/>
-        </w:rPr>
-        <w:t>flag</w:t>
-      </w:r>
-      <w:proofErr w:type="gramEnd"/>
-      <w:r>
-        <w:rPr>
-          <w:rFonts w:ascii="Courier New" w:hAnsi="Courier New" w:cs="Courier New"/>
-          <w:sz w:val="26"/>
-          <w:szCs w:val="26"/>
-          <w:lang w:val="en-US"/>
-        </w:rPr>
-        <w:t>:=True</w:t>
+        <w:t xml:space="preserve">        if (</w:t>
+      </w:r>
+      <w:proofErr w:type="spellStart"/>
+      <w:r>
+        <w:rPr>
+          <w:rFonts w:ascii="Courier New" w:hAnsi="Courier New" w:cs="Courier New"/>
+          <w:sz w:val="26"/>
+          <w:szCs w:val="26"/>
+          <w:lang w:val="en-US"/>
+        </w:rPr>
+        <w:t>IntToStr</w:t>
+      </w:r>
+      <w:proofErr w:type="spellEnd"/>
+      <w:r>
+        <w:rPr>
+          <w:rFonts w:ascii="Courier New" w:hAnsi="Courier New" w:cs="Courier New"/>
+          <w:sz w:val="26"/>
+          <w:szCs w:val="26"/>
+          <w:lang w:val="en-US"/>
+        </w:rPr>
+        <w:t>(</w:t>
+      </w:r>
+      <w:proofErr w:type="spellStart"/>
+      <w:r>
+        <w:rPr>
+          <w:rFonts w:ascii="Courier New" w:hAnsi="Courier New" w:cs="Courier New"/>
+          <w:sz w:val="26"/>
+          <w:szCs w:val="26"/>
+          <w:lang w:val="en-US"/>
+        </w:rPr>
+        <w:t>i</w:t>
+      </w:r>
+      <w:proofErr w:type="spellEnd"/>
+      <w:r>
+        <w:rPr>
+          <w:rFonts w:ascii="Courier New" w:hAnsi="Courier New" w:cs="Courier New"/>
+          <w:sz w:val="26"/>
+          <w:szCs w:val="26"/>
+          <w:lang w:val="en-US"/>
+        </w:rPr>
+        <w:t xml:space="preserve">)[j] &lt;&gt; </w:t>
+      </w:r>
+      <w:proofErr w:type="spellStart"/>
+      <w:r>
+        <w:rPr>
+          <w:rFonts w:ascii="Courier New" w:hAnsi="Courier New" w:cs="Courier New"/>
+          <w:sz w:val="26"/>
+          <w:szCs w:val="26"/>
+          <w:lang w:val="en-US"/>
+        </w:rPr>
+        <w:t>IntToStr</w:t>
+      </w:r>
+      <w:proofErr w:type="spellEnd"/>
+      <w:r>
+        <w:rPr>
+          <w:rFonts w:ascii="Courier New" w:hAnsi="Courier New" w:cs="Courier New"/>
+          <w:sz w:val="26"/>
+          <w:szCs w:val="26"/>
+          <w:lang w:val="en-US"/>
+        </w:rPr>
+        <w:t>(</w:t>
+      </w:r>
+      <w:proofErr w:type="spellStart"/>
+      <w:r>
+        <w:rPr>
+          <w:rFonts w:ascii="Courier New" w:hAnsi="Courier New" w:cs="Courier New"/>
+          <w:sz w:val="26"/>
+          <w:szCs w:val="26"/>
+          <w:lang w:val="en-US"/>
+        </w:rPr>
+        <w:t>i</w:t>
+      </w:r>
+      <w:proofErr w:type="spellEnd"/>
+      <w:r>
+        <w:rPr>
+          <w:rFonts w:ascii="Courier New" w:hAnsi="Courier New" w:cs="Courier New"/>
+          <w:sz w:val="26"/>
+          <w:szCs w:val="26"/>
+          <w:lang w:val="en-US"/>
+        </w:rPr>
+        <w:t>)[</w:t>
+      </w:r>
+      <w:proofErr w:type="spellStart"/>
+      <w:r>
+        <w:rPr>
+          <w:rFonts w:ascii="Courier New" w:hAnsi="Courier New" w:cs="Courier New"/>
+          <w:sz w:val="26"/>
+          <w:szCs w:val="26"/>
+          <w:lang w:val="en-US"/>
+        </w:rPr>
+        <w:t>len</w:t>
+      </w:r>
+      <w:proofErr w:type="spellEnd"/>
+      <w:r>
+        <w:rPr>
+          <w:rFonts w:ascii="Courier New" w:hAnsi="Courier New" w:cs="Courier New"/>
+          <w:sz w:val="26"/>
+          <w:szCs w:val="26"/>
+          <w:lang w:val="en-US"/>
+        </w:rPr>
+        <w:t xml:space="preserve"> - j + 1]) then</w:t>
       </w:r>
     </w:p>
     <w:p>
@@ -7981,6 +7553,15 @@
           <w:lang w:val="en-US"/>
         </w:rPr>
       </w:pPr>
+      <w:r>
+        <w:rPr>
+          <w:rFonts w:ascii="Courier New" w:hAnsi="Courier New" w:cs="Courier New"/>
+          <w:sz w:val="26"/>
+          <w:szCs w:val="26"/>
+          <w:lang w:val="en-US"/>
+        </w:rPr>
+        <w:t xml:space="preserve">          flag:=True;</w:t>
+      </w:r>
     </w:p>
     <w:p>
       <w:pPr>
@@ -7993,15 +7574,6 @@
           <w:lang w:val="en-US"/>
         </w:rPr>
       </w:pPr>
-      <w:r>
-        <w:rPr>
-          <w:rFonts w:ascii="Courier New" w:hAnsi="Courier New" w:cs="Courier New"/>
-          <w:sz w:val="26"/>
-          <w:szCs w:val="26"/>
-          <w:lang w:val="en-US"/>
-        </w:rPr>
-        <w:t xml:space="preserve">        //If compared all the elements, then found the number</w:t>
-      </w:r>
     </w:p>
     <w:p>
       <w:pPr>
@@ -8021,37 +7593,8 @@
           <w:szCs w:val="26"/>
           <w:lang w:val="en-US"/>
         </w:rPr>
-        <w:t xml:space="preserve"> </w:t>
-      </w:r>
-      <w:r>
-        <w:rPr>
-          <w:rFonts w:ascii="Courier New" w:hAnsi="Courier New" w:cs="Courier New"/>
-          <w:sz w:val="26"/>
-          <w:szCs w:val="26"/>
-          <w:lang w:val="en-US"/>
-        </w:rPr>
-        <w:t xml:space="preserve">       //</w:t>
-      </w:r>
-      <w:r>
-        <w:rPr>
-          <w:rFonts w:ascii="Courier New" w:hAnsi="Courier New" w:cs="Courier New"/>
-          <w:sz w:val="26"/>
-          <w:szCs w:val="26"/>
-          <w:lang w:val="en-US"/>
-        </w:rPr>
-        <w:t xml:space="preserve">that gives the </w:t>
-      </w:r>
-      <w:proofErr w:type="spellStart"/>
-      <w:r>
-        <w:rPr>
-          <w:rFonts w:ascii="Courier New" w:hAnsi="Courier New" w:cs="Courier New"/>
-          <w:sz w:val="26"/>
-          <w:szCs w:val="26"/>
-          <w:lang w:val="en-US"/>
-        </w:rPr>
-        <w:t>palidrome</w:t>
-      </w:r>
-      <w:proofErr w:type="spellEnd"/>
+        <w:t xml:space="preserve">        //Modernize j</w:t>
+      </w:r>
     </w:p>
     <w:p>
       <w:pPr>
@@ -8071,27 +7614,7 @@
           <w:szCs w:val="26"/>
           <w:lang w:val="en-US"/>
         </w:rPr>
-        <w:t xml:space="preserve">        </w:t>
-      </w:r>
-      <w:proofErr w:type="gramStart"/>
-      <w:r>
-        <w:rPr>
-          <w:rFonts w:ascii="Courier New" w:hAnsi="Courier New" w:cs="Courier New"/>
-          <w:sz w:val="26"/>
-          <w:szCs w:val="26"/>
-          <w:lang w:val="en-US"/>
-        </w:rPr>
-        <w:t>else</w:t>
-      </w:r>
-      <w:proofErr w:type="gramEnd"/>
-      <w:r>
-        <w:rPr>
-          <w:rFonts w:ascii="Courier New" w:hAnsi="Courier New" w:cs="Courier New"/>
-          <w:sz w:val="26"/>
-          <w:szCs w:val="26"/>
-          <w:lang w:val="en-US"/>
-        </w:rPr>
-        <w:t xml:space="preserve"> if j = half then</w:t>
+        <w:t xml:space="preserve">        j:= j+1;</w:t>
       </w:r>
     </w:p>
     <w:p>
@@ -8112,27 +7635,7 @@
           <w:szCs w:val="26"/>
           <w:lang w:val="en-US"/>
         </w:rPr>
-        <w:t xml:space="preserve">          </w:t>
-      </w:r>
-      <w:proofErr w:type="spellStart"/>
-      <w:r>
-        <w:rPr>
-          <w:rFonts w:ascii="Courier New" w:hAnsi="Courier New" w:cs="Courier New"/>
-          <w:sz w:val="26"/>
-          <w:szCs w:val="26"/>
-          <w:lang w:val="en-US"/>
-        </w:rPr>
-        <w:t>FindPalindrome</w:t>
-      </w:r>
-      <w:proofErr w:type="spellEnd"/>
-      <w:r>
-        <w:rPr>
-          <w:rFonts w:ascii="Courier New" w:hAnsi="Courier New" w:cs="Courier New"/>
-          <w:sz w:val="26"/>
-          <w:szCs w:val="26"/>
-          <w:lang w:val="en-US"/>
-        </w:rPr>
-        <w:t>:= True;</w:t>
+        <w:t xml:space="preserve">      end;</w:t>
       </w:r>
     </w:p>
     <w:p>
@@ -8165,7 +7668,7 @@
           <w:szCs w:val="26"/>
           <w:lang w:val="en-US"/>
         </w:rPr>
-        <w:t xml:space="preserve">        //Modernize j</w:t>
+        <w:t xml:space="preserve">      //If compared all the elements, then found the number </w:t>
       </w:r>
     </w:p>
     <w:p>
@@ -8186,28 +7689,28 @@
           <w:szCs w:val="26"/>
           <w:lang w:val="en-US"/>
         </w:rPr>
-        <w:t xml:space="preserve">        </w:t>
-      </w:r>
-      <w:proofErr w:type="gramStart"/>
-      <w:r>
-        <w:rPr>
-          <w:rFonts w:ascii="Courier New" w:hAnsi="Courier New" w:cs="Courier New"/>
-          <w:sz w:val="26"/>
-          <w:szCs w:val="26"/>
-          <w:lang w:val="en-US"/>
-        </w:rPr>
-        <w:t>j</w:t>
-      </w:r>
-      <w:proofErr w:type="gramEnd"/>
-      <w:r>
-        <w:rPr>
-          <w:rFonts w:ascii="Courier New" w:hAnsi="Courier New" w:cs="Courier New"/>
-          <w:sz w:val="26"/>
-          <w:szCs w:val="26"/>
-          <w:lang w:val="en-US"/>
-        </w:rPr>
-        <w:t>:= j+1;</w:t>
-      </w:r>
+        <w:t xml:space="preserve">      //</w:t>
+      </w:r>
+      <w:r>
+        <w:rPr>
+          <w:rFonts w:ascii="Courier New" w:hAnsi="Courier New" w:cs="Courier New"/>
+          <w:sz w:val="26"/>
+          <w:szCs w:val="26"/>
+          <w:lang w:val="en-US"/>
+        </w:rPr>
+        <w:t xml:space="preserve">that gives the </w:t>
+      </w:r>
+      <w:proofErr w:type="spellStart"/>
+      <w:r>
+        <w:rPr>
+          <w:rFonts w:ascii="Courier New" w:hAnsi="Courier New" w:cs="Courier New"/>
+          <w:sz w:val="26"/>
+          <w:szCs w:val="26"/>
+          <w:lang w:val="en-US"/>
+        </w:rPr>
+        <w:t>palidrome</w:t>
+      </w:r>
+      <w:proofErr w:type="spellEnd"/>
     </w:p>
     <w:p>
       <w:pPr>
@@ -8227,27 +7730,7 @@
           <w:szCs w:val="26"/>
           <w:lang w:val="en-US"/>
         </w:rPr>
-        <w:t xml:space="preserve">      </w:t>
-      </w:r>
-      <w:proofErr w:type="gramStart"/>
-      <w:r>
-        <w:rPr>
-          <w:rFonts w:ascii="Courier New" w:hAnsi="Courier New" w:cs="Courier New"/>
-          <w:sz w:val="26"/>
-          <w:szCs w:val="26"/>
-          <w:lang w:val="en-US"/>
-        </w:rPr>
-        <w:t>end</w:t>
-      </w:r>
-      <w:proofErr w:type="gramEnd"/>
-      <w:r>
-        <w:rPr>
-          <w:rFonts w:ascii="Courier New" w:hAnsi="Courier New" w:cs="Courier New"/>
-          <w:sz w:val="26"/>
-          <w:szCs w:val="26"/>
-          <w:lang w:val="en-US"/>
-        </w:rPr>
-        <w:t>;</w:t>
+        <w:t xml:space="preserve">      if flag = False then</w:t>
       </w:r>
     </w:p>
     <w:p>
@@ -8268,27 +7751,27 @@
           <w:szCs w:val="26"/>
           <w:lang w:val="en-US"/>
         </w:rPr>
-        <w:t xml:space="preserve">    </w:t>
-      </w:r>
-      <w:proofErr w:type="gramStart"/>
-      <w:r>
-        <w:rPr>
-          <w:rFonts w:ascii="Courier New" w:hAnsi="Courier New" w:cs="Courier New"/>
-          <w:sz w:val="26"/>
-          <w:szCs w:val="26"/>
-          <w:lang w:val="en-US"/>
-        </w:rPr>
-        <w:t>end</w:t>
-      </w:r>
-      <w:proofErr w:type="gramEnd"/>
-      <w:r>
-        <w:rPr>
-          <w:rFonts w:ascii="Courier New" w:hAnsi="Courier New" w:cs="Courier New"/>
-          <w:sz w:val="26"/>
-          <w:szCs w:val="26"/>
-          <w:lang w:val="en-US"/>
-        </w:rPr>
-        <w:t>;</w:t>
+        <w:t xml:space="preserve">        </w:t>
+      </w:r>
+      <w:proofErr w:type="spellStart"/>
+      <w:r>
+        <w:rPr>
+          <w:rFonts w:ascii="Courier New" w:hAnsi="Courier New" w:cs="Courier New"/>
+          <w:sz w:val="26"/>
+          <w:szCs w:val="26"/>
+          <w:lang w:val="en-US"/>
+        </w:rPr>
+        <w:t>FindPalindrome</w:t>
+      </w:r>
+      <w:proofErr w:type="spellEnd"/>
+      <w:r>
+        <w:rPr>
+          <w:rFonts w:ascii="Courier New" w:hAnsi="Courier New" w:cs="Courier New"/>
+          <w:sz w:val="26"/>
+          <w:szCs w:val="26"/>
+          <w:lang w:val="en-US"/>
+        </w:rPr>
+        <w:t>:= True;</w:t>
       </w:r>
     </w:p>
     <w:p>
@@ -8302,6 +7785,15 @@
           <w:lang w:val="en-US"/>
         </w:rPr>
       </w:pPr>
+      <w:r>
+        <w:rPr>
+          <w:rFonts w:ascii="Courier New" w:hAnsi="Courier New" w:cs="Courier New"/>
+          <w:sz w:val="26"/>
+          <w:szCs w:val="26"/>
+          <w:lang w:val="en-US"/>
+        </w:rPr>
+        <w:t xml:space="preserve">    end;</w:t>
+      </w:r>
     </w:p>
     <w:p>
       <w:pPr>
@@ -8314,35 +7806,6 @@
           <w:lang w:val="en-US"/>
         </w:rPr>
       </w:pPr>
-      <w:r>
-        <w:rPr>
-          <w:rFonts w:ascii="Courier New" w:hAnsi="Courier New" w:cs="Courier New"/>
-          <w:sz w:val="26"/>
-          <w:szCs w:val="26"/>
-          <w:lang w:val="en-US"/>
-        </w:rPr>
-        <w:t xml:space="preserve">    //</w:t>
-      </w:r>
-      <w:proofErr w:type="spellStart"/>
-      <w:r>
-        <w:rPr>
-          <w:rFonts w:ascii="Courier New" w:hAnsi="Courier New" w:cs="Courier New"/>
-          <w:sz w:val="26"/>
-          <w:szCs w:val="26"/>
-          <w:lang w:val="en-US"/>
-        </w:rPr>
-        <w:t>Сheck</w:t>
-      </w:r>
-      <w:proofErr w:type="spellEnd"/>
-      <w:r>
-        <w:rPr>
-          <w:rFonts w:ascii="Courier New" w:hAnsi="Courier New" w:cs="Courier New"/>
-          <w:sz w:val="26"/>
-          <w:szCs w:val="26"/>
-          <w:lang w:val="en-US"/>
-        </w:rPr>
-        <w:t xml:space="preserve"> if palindrome calls</w:t>
-      </w:r>
     </w:p>
     <w:p>
       <w:pPr>
@@ -8362,27 +7825,7 @@
           <w:szCs w:val="26"/>
           <w:lang w:val="en-US"/>
         </w:rPr>
-        <w:t xml:space="preserve">    </w:t>
-      </w:r>
-      <w:proofErr w:type="gramStart"/>
-      <w:r>
-        <w:rPr>
-          <w:rFonts w:ascii="Courier New" w:hAnsi="Courier New" w:cs="Courier New"/>
-          <w:sz w:val="26"/>
-          <w:szCs w:val="26"/>
-          <w:lang w:val="en-US"/>
-        </w:rPr>
-        <w:t>if</w:t>
-      </w:r>
-      <w:proofErr w:type="gramEnd"/>
-      <w:r>
-        <w:rPr>
-          <w:rFonts w:ascii="Courier New" w:hAnsi="Courier New" w:cs="Courier New"/>
-          <w:sz w:val="26"/>
-          <w:szCs w:val="26"/>
-          <w:lang w:val="en-US"/>
-        </w:rPr>
-        <w:t xml:space="preserve"> </w:t>
+        <w:t xml:space="preserve">    //</w:t>
       </w:r>
       <w:proofErr w:type="spellStart"/>
       <w:r>
@@ -8392,7 +7835,7 @@
           <w:szCs w:val="26"/>
           <w:lang w:val="en-US"/>
         </w:rPr>
-        <w:t>FindPalindrome</w:t>
+        <w:t>Сheck</w:t>
       </w:r>
       <w:proofErr w:type="spellEnd"/>
       <w:r>
@@ -8402,7 +7845,7 @@
           <w:szCs w:val="26"/>
           <w:lang w:val="en-US"/>
         </w:rPr>
-        <w:t xml:space="preserve"> = True then</w:t>
+        <w:t xml:space="preserve"> if palindrome calls</w:t>
       </w:r>
     </w:p>
     <w:p>
@@ -8423,19 +7866,28 @@
           <w:szCs w:val="26"/>
           <w:lang w:val="en-US"/>
         </w:rPr>
-        <w:t xml:space="preserve">    </w:t>
-      </w:r>
-      <w:proofErr w:type="gramStart"/>
-      <w:r>
-        <w:rPr>
-          <w:rFonts w:ascii="Courier New" w:hAnsi="Courier New" w:cs="Courier New"/>
-          <w:sz w:val="26"/>
-          <w:szCs w:val="26"/>
-          <w:lang w:val="en-US"/>
-        </w:rPr>
-        <w:t>begin</w:t>
-      </w:r>
-      <w:proofErr w:type="gramEnd"/>
+        <w:t xml:space="preserve">    if </w:t>
+      </w:r>
+      <w:proofErr w:type="spellStart"/>
+      <w:r>
+        <w:rPr>
+          <w:rFonts w:ascii="Courier New" w:hAnsi="Courier New" w:cs="Courier New"/>
+          <w:sz w:val="26"/>
+          <w:szCs w:val="26"/>
+          <w:lang w:val="en-US"/>
+        </w:rPr>
+        <w:t>FindPalindrome</w:t>
+      </w:r>
+      <w:proofErr w:type="spellEnd"/>
+      <w:r>
+        <w:rPr>
+          <w:rFonts w:ascii="Courier New" w:hAnsi="Courier New" w:cs="Courier New"/>
+          <w:sz w:val="26"/>
+          <w:szCs w:val="26"/>
+          <w:lang w:val="en-US"/>
+        </w:rPr>
+        <w:t xml:space="preserve"> = True then</w:t>
+      </w:r>
     </w:p>
     <w:p>
       <w:pPr>
@@ -8448,6 +7900,15 @@
           <w:lang w:val="en-US"/>
         </w:rPr>
       </w:pPr>
+      <w:r>
+        <w:rPr>
+          <w:rFonts w:ascii="Courier New" w:hAnsi="Courier New" w:cs="Courier New"/>
+          <w:sz w:val="26"/>
+          <w:szCs w:val="26"/>
+          <w:lang w:val="en-US"/>
+        </w:rPr>
+        <w:t xml:space="preserve">    begin</w:t>
+      </w:r>
     </w:p>
     <w:p>
       <w:pPr>
@@ -8460,15 +7921,6 @@
           <w:lang w:val="en-US"/>
         </w:rPr>
       </w:pPr>
-      <w:r>
-        <w:rPr>
-          <w:rFonts w:ascii="Courier New" w:hAnsi="Courier New" w:cs="Courier New"/>
-          <w:sz w:val="26"/>
-          <w:szCs w:val="26"/>
-          <w:lang w:val="en-US"/>
-        </w:rPr>
-        <w:t xml:space="preserve">      //Find the square current number</w:t>
-      </w:r>
     </w:p>
     <w:p>
       <w:pPr>
@@ -8488,67 +7940,7 @@
           <w:szCs w:val="26"/>
           <w:lang w:val="en-US"/>
         </w:rPr>
-        <w:t xml:space="preserve">      Square</w:t>
-      </w:r>
-      <w:proofErr w:type="gramStart"/>
-      <w:r>
-        <w:rPr>
-          <w:rFonts w:ascii="Courier New" w:hAnsi="Courier New" w:cs="Courier New"/>
-          <w:sz w:val="26"/>
-          <w:szCs w:val="26"/>
-          <w:lang w:val="en-US"/>
-        </w:rPr>
-        <w:t>:=</w:t>
-      </w:r>
-      <w:proofErr w:type="gramEnd"/>
-      <w:r>
-        <w:rPr>
-          <w:rFonts w:ascii="Courier New" w:hAnsi="Courier New" w:cs="Courier New"/>
-          <w:sz w:val="26"/>
-          <w:szCs w:val="26"/>
-          <w:lang w:val="en-US"/>
-        </w:rPr>
-        <w:t xml:space="preserve"> </w:t>
-      </w:r>
-      <w:proofErr w:type="spellStart"/>
-      <w:r>
-        <w:rPr>
-          <w:rFonts w:ascii="Courier New" w:hAnsi="Courier New" w:cs="Courier New"/>
-          <w:sz w:val="26"/>
-          <w:szCs w:val="26"/>
-          <w:lang w:val="en-US"/>
-        </w:rPr>
-        <w:t>i</w:t>
-      </w:r>
-      <w:proofErr w:type="spellEnd"/>
-      <w:r>
-        <w:rPr>
-          <w:rFonts w:ascii="Courier New" w:hAnsi="Courier New" w:cs="Courier New"/>
-          <w:sz w:val="26"/>
-          <w:szCs w:val="26"/>
-          <w:lang w:val="en-US"/>
-        </w:rPr>
-        <w:t>*</w:t>
-      </w:r>
-      <w:proofErr w:type="spellStart"/>
-      <w:r>
-        <w:rPr>
-          <w:rFonts w:ascii="Courier New" w:hAnsi="Courier New" w:cs="Courier New"/>
-          <w:sz w:val="26"/>
-          <w:szCs w:val="26"/>
-          <w:lang w:val="en-US"/>
-        </w:rPr>
-        <w:t>i</w:t>
-      </w:r>
-      <w:proofErr w:type="spellEnd"/>
-      <w:r>
-        <w:rPr>
-          <w:rFonts w:ascii="Courier New" w:hAnsi="Courier New" w:cs="Courier New"/>
-          <w:sz w:val="26"/>
-          <w:szCs w:val="26"/>
-          <w:lang w:val="en-US"/>
-        </w:rPr>
-        <w:t>;</w:t>
+        <w:t xml:space="preserve">      //Find the square current number</w:t>
       </w:r>
     </w:p>
     <w:p>
@@ -8562,6 +7954,55 @@
           <w:lang w:val="en-US"/>
         </w:rPr>
       </w:pPr>
+      <w:r>
+        <w:rPr>
+          <w:rFonts w:ascii="Courier New" w:hAnsi="Courier New" w:cs="Courier New"/>
+          <w:sz w:val="26"/>
+          <w:szCs w:val="26"/>
+          <w:lang w:val="en-US"/>
+        </w:rPr>
+        <w:t xml:space="preserve">      Square:= </w:t>
+      </w:r>
+      <w:proofErr w:type="spellStart"/>
+      <w:r>
+        <w:rPr>
+          <w:rFonts w:ascii="Courier New" w:hAnsi="Courier New" w:cs="Courier New"/>
+          <w:sz w:val="26"/>
+          <w:szCs w:val="26"/>
+          <w:lang w:val="en-US"/>
+        </w:rPr>
+        <w:t>i</w:t>
+      </w:r>
+      <w:proofErr w:type="spellEnd"/>
+      <w:r>
+        <w:rPr>
+          <w:rFonts w:ascii="Courier New" w:hAnsi="Courier New" w:cs="Courier New"/>
+          <w:sz w:val="26"/>
+          <w:szCs w:val="26"/>
+          <w:lang w:val="en-US"/>
+        </w:rPr>
+        <w:t>*</w:t>
+      </w:r>
+      <w:proofErr w:type="spellStart"/>
+      <w:r>
+        <w:rPr>
+          <w:rFonts w:ascii="Courier New" w:hAnsi="Courier New" w:cs="Courier New"/>
+          <w:sz w:val="26"/>
+          <w:szCs w:val="26"/>
+          <w:lang w:val="en-US"/>
+        </w:rPr>
+        <w:t>i</w:t>
+      </w:r>
+      <w:proofErr w:type="spellEnd"/>
+      <w:r>
+        <w:rPr>
+          <w:rFonts w:ascii="Courier New" w:hAnsi="Courier New" w:cs="Courier New"/>
+          <w:sz w:val="26"/>
+          <w:szCs w:val="26"/>
+          <w:lang w:val="en-US"/>
+        </w:rPr>
+        <w:t>;</w:t>
+      </w:r>
     </w:p>
     <w:p>
       <w:pPr>
@@ -8574,15 +8015,6 @@
           <w:lang w:val="en-US"/>
         </w:rPr>
       </w:pPr>
-      <w:r>
-        <w:rPr>
-          <w:rFonts w:ascii="Courier New" w:hAnsi="Courier New" w:cs="Courier New"/>
-          <w:sz w:val="26"/>
-          <w:szCs w:val="26"/>
-          <w:lang w:val="en-US"/>
-        </w:rPr>
-        <w:t xml:space="preserve">      //Find the array (string) length</w:t>
-      </w:r>
     </w:p>
     <w:p>
       <w:pPr>
@@ -8602,49 +8034,7 @@
           <w:szCs w:val="26"/>
           <w:lang w:val="en-US"/>
         </w:rPr>
-        <w:t xml:space="preserve">      </w:t>
-      </w:r>
-      <w:proofErr w:type="spellStart"/>
-      <w:proofErr w:type="gramStart"/>
-      <w:r>
-        <w:rPr>
-          <w:rFonts w:ascii="Courier New" w:hAnsi="Courier New" w:cs="Courier New"/>
-          <w:sz w:val="26"/>
-          <w:szCs w:val="26"/>
-          <w:lang w:val="en-US"/>
-        </w:rPr>
-        <w:t>len</w:t>
-      </w:r>
-      <w:proofErr w:type="spellEnd"/>
-      <w:proofErr w:type="gramEnd"/>
-      <w:r>
-        <w:rPr>
-          <w:rFonts w:ascii="Courier New" w:hAnsi="Courier New" w:cs="Courier New"/>
-          <w:sz w:val="26"/>
-          <w:szCs w:val="26"/>
-          <w:lang w:val="en-US"/>
-        </w:rPr>
-        <w:t>:=length(</w:t>
-      </w:r>
-      <w:proofErr w:type="spellStart"/>
-      <w:r>
-        <w:rPr>
-          <w:rFonts w:ascii="Courier New" w:hAnsi="Courier New" w:cs="Courier New"/>
-          <w:sz w:val="26"/>
-          <w:szCs w:val="26"/>
-          <w:lang w:val="en-US"/>
-        </w:rPr>
-        <w:t>IntToStr</w:t>
-      </w:r>
-      <w:proofErr w:type="spellEnd"/>
-      <w:r>
-        <w:rPr>
-          <w:rFonts w:ascii="Courier New" w:hAnsi="Courier New" w:cs="Courier New"/>
-          <w:sz w:val="26"/>
-          <w:szCs w:val="26"/>
-          <w:lang w:val="en-US"/>
-        </w:rPr>
-        <w:t>(Square));</w:t>
+        <w:t xml:space="preserve">      //Find the array (string) length</w:t>
       </w:r>
     </w:p>
     <w:p>
@@ -8658,6 +8048,55 @@
           <w:lang w:val="en-US"/>
         </w:rPr>
       </w:pPr>
+      <w:r>
+        <w:rPr>
+          <w:rFonts w:ascii="Courier New" w:hAnsi="Courier New" w:cs="Courier New"/>
+          <w:sz w:val="26"/>
+          <w:szCs w:val="26"/>
+          <w:lang w:val="en-US"/>
+        </w:rPr>
+        <w:t xml:space="preserve">      </w:t>
+      </w:r>
+      <w:proofErr w:type="spellStart"/>
+      <w:r>
+        <w:rPr>
+          <w:rFonts w:ascii="Courier New" w:hAnsi="Courier New" w:cs="Courier New"/>
+          <w:sz w:val="26"/>
+          <w:szCs w:val="26"/>
+          <w:lang w:val="en-US"/>
+        </w:rPr>
+        <w:t>len</w:t>
+      </w:r>
+      <w:proofErr w:type="spellEnd"/>
+      <w:r>
+        <w:rPr>
+          <w:rFonts w:ascii="Courier New" w:hAnsi="Courier New" w:cs="Courier New"/>
+          <w:sz w:val="26"/>
+          <w:szCs w:val="26"/>
+          <w:lang w:val="en-US"/>
+        </w:rPr>
+        <w:t>:=length(</w:t>
+      </w:r>
+      <w:proofErr w:type="spellStart"/>
+      <w:r>
+        <w:rPr>
+          <w:rFonts w:ascii="Courier New" w:hAnsi="Courier New" w:cs="Courier New"/>
+          <w:sz w:val="26"/>
+          <w:szCs w:val="26"/>
+          <w:lang w:val="en-US"/>
+        </w:rPr>
+        <w:t>IntToStr</w:t>
+      </w:r>
+      <w:proofErr w:type="spellEnd"/>
+      <w:r>
+        <w:rPr>
+          <w:rFonts w:ascii="Courier New" w:hAnsi="Courier New" w:cs="Courier New"/>
+          <w:sz w:val="26"/>
+          <w:szCs w:val="26"/>
+          <w:lang w:val="en-US"/>
+        </w:rPr>
+        <w:t>(Square));</w:t>
+      </w:r>
     </w:p>
     <w:p>
       <w:pPr>
@@ -8670,15 +8109,6 @@
           <w:lang w:val="en-US"/>
         </w:rPr>
       </w:pPr>
-      <w:r>
-        <w:rPr>
-          <w:rFonts w:ascii="Courier New" w:hAnsi="Courier New" w:cs="Courier New"/>
-          <w:sz w:val="26"/>
-          <w:szCs w:val="26"/>
-          <w:lang w:val="en-US"/>
-        </w:rPr>
-        <w:t xml:space="preserve">      //Reset the flag for the current iteration</w:t>
-      </w:r>
     </w:p>
     <w:p>
       <w:pPr>
@@ -8698,27 +8128,7 @@
           <w:szCs w:val="26"/>
           <w:lang w:val="en-US"/>
         </w:rPr>
-        <w:t xml:space="preserve">      </w:t>
-      </w:r>
-      <w:proofErr w:type="gramStart"/>
-      <w:r>
-        <w:rPr>
-          <w:rFonts w:ascii="Courier New" w:hAnsi="Courier New" w:cs="Courier New"/>
-          <w:sz w:val="26"/>
-          <w:szCs w:val="26"/>
-          <w:lang w:val="en-US"/>
-        </w:rPr>
-        <w:t>flag</w:t>
-      </w:r>
-      <w:proofErr w:type="gramEnd"/>
-      <w:r>
-        <w:rPr>
-          <w:rFonts w:ascii="Courier New" w:hAnsi="Courier New" w:cs="Courier New"/>
-          <w:sz w:val="26"/>
-          <w:szCs w:val="26"/>
-          <w:lang w:val="en-US"/>
-        </w:rPr>
-        <w:t>:=False;</w:t>
+        <w:t xml:space="preserve">      //Reset the flag for the current iteration</w:t>
       </w:r>
     </w:p>
     <w:p>
@@ -8732,6 +8142,15 @@
           <w:lang w:val="en-US"/>
         </w:rPr>
       </w:pPr>
+      <w:r>
+        <w:rPr>
+          <w:rFonts w:ascii="Courier New" w:hAnsi="Courier New" w:cs="Courier New"/>
+          <w:sz w:val="26"/>
+          <w:szCs w:val="26"/>
+          <w:lang w:val="en-US"/>
+        </w:rPr>
+        <w:t xml:space="preserve">      flag:=False;</w:t>
+      </w:r>
     </w:p>
     <w:p>
       <w:pPr>
@@ -8744,15 +8163,6 @@
           <w:lang w:val="en-US"/>
         </w:rPr>
       </w:pPr>
-      <w:r>
-        <w:rPr>
-          <w:rFonts w:ascii="Courier New" w:hAnsi="Courier New" w:cs="Courier New"/>
-          <w:sz w:val="26"/>
-          <w:szCs w:val="26"/>
-          <w:lang w:val="en-US"/>
-        </w:rPr>
-        <w:t xml:space="preserve">      //If length=1 then the number gives a palindrome</w:t>
-      </w:r>
     </w:p>
     <w:p>
       <w:pPr>
@@ -8772,47 +8182,7 @@
           <w:szCs w:val="26"/>
           <w:lang w:val="en-US"/>
         </w:rPr>
-        <w:t xml:space="preserve">      </w:t>
-      </w:r>
-      <w:proofErr w:type="gramStart"/>
-      <w:r>
-        <w:rPr>
-          <w:rFonts w:ascii="Courier New" w:hAnsi="Courier New" w:cs="Courier New"/>
-          <w:sz w:val="26"/>
-          <w:szCs w:val="26"/>
-          <w:lang w:val="en-US"/>
-        </w:rPr>
-        <w:t>if</w:t>
-      </w:r>
-      <w:proofErr w:type="gramEnd"/>
-      <w:r>
-        <w:rPr>
-          <w:rFonts w:ascii="Courier New" w:hAnsi="Courier New" w:cs="Courier New"/>
-          <w:sz w:val="26"/>
-          <w:szCs w:val="26"/>
-          <w:lang w:val="en-US"/>
-        </w:rPr>
-        <w:t xml:space="preserve"> </w:t>
-      </w:r>
-      <w:proofErr w:type="spellStart"/>
-      <w:r>
-        <w:rPr>
-          <w:rFonts w:ascii="Courier New" w:hAnsi="Courier New" w:cs="Courier New"/>
-          <w:sz w:val="26"/>
-          <w:szCs w:val="26"/>
-          <w:lang w:val="en-US"/>
-        </w:rPr>
-        <w:t>len</w:t>
-      </w:r>
-      <w:proofErr w:type="spellEnd"/>
-      <w:r>
-        <w:rPr>
-          <w:rFonts w:ascii="Courier New" w:hAnsi="Courier New" w:cs="Courier New"/>
-          <w:sz w:val="26"/>
-          <w:szCs w:val="26"/>
-          <w:lang w:val="en-US"/>
-        </w:rPr>
-        <w:t xml:space="preserve"> = 1 then</w:t>
+        <w:t xml:space="preserve">      //If length=1 then the number gives a palindrome</w:t>
       </w:r>
     </w:p>
     <w:p>
@@ -8833,18 +8203,17 @@
           <w:szCs w:val="26"/>
           <w:lang w:val="en-US"/>
         </w:rPr>
-        <w:t xml:space="preserve">        </w:t>
+        <w:t xml:space="preserve">      if </w:t>
       </w:r>
       <w:proofErr w:type="spellStart"/>
-      <w:proofErr w:type="gramStart"/>
-      <w:r>
-        <w:rPr>
-          <w:rFonts w:ascii="Courier New" w:hAnsi="Courier New" w:cs="Courier New"/>
-          <w:sz w:val="26"/>
-          <w:szCs w:val="26"/>
-          <w:lang w:val="en-US"/>
-        </w:rPr>
-        <w:t>Writeln</w:t>
+      <w:r>
+        <w:rPr>
+          <w:rFonts w:ascii="Courier New" w:hAnsi="Courier New" w:cs="Courier New"/>
+          <w:sz w:val="26"/>
+          <w:szCs w:val="26"/>
+          <w:lang w:val="en-US"/>
+        </w:rPr>
+        <w:t>len</w:t>
       </w:r>
       <w:proofErr w:type="spellEnd"/>
       <w:r>
@@ -8854,37 +8223,7 @@
           <w:szCs w:val="26"/>
           <w:lang w:val="en-US"/>
         </w:rPr>
-        <w:t>(</w:t>
-      </w:r>
-      <w:proofErr w:type="gramEnd"/>
-      <w:r>
-        <w:rPr>
-          <w:rFonts w:ascii="Courier New" w:hAnsi="Courier New" w:cs="Courier New"/>
-          <w:sz w:val="26"/>
-          <w:szCs w:val="26"/>
-          <w:lang w:val="en-US"/>
-        </w:rPr>
-        <w:t xml:space="preserve">'Number-palindrome ', </w:t>
-      </w:r>
-      <w:proofErr w:type="spellStart"/>
-      <w:r>
-        <w:rPr>
-          <w:rFonts w:ascii="Courier New" w:hAnsi="Courier New" w:cs="Courier New"/>
-          <w:sz w:val="26"/>
-          <w:szCs w:val="26"/>
-          <w:lang w:val="en-US"/>
-        </w:rPr>
-        <w:t>i</w:t>
-      </w:r>
-      <w:proofErr w:type="spellEnd"/>
-      <w:r>
-        <w:rPr>
-          <w:rFonts w:ascii="Courier New" w:hAnsi="Courier New" w:cs="Courier New"/>
-          <w:sz w:val="26"/>
-          <w:szCs w:val="26"/>
-          <w:lang w:val="en-US"/>
-        </w:rPr>
-        <w:t xml:space="preserve">,' also causes a </w:t>
+        <w:t xml:space="preserve"> = 1 then</w:t>
       </w:r>
     </w:p>
     <w:p>
@@ -8905,36 +8244,47 @@
           <w:szCs w:val="26"/>
           <w:lang w:val="en-US"/>
         </w:rPr>
-        <w:t xml:space="preserve">                 </w:t>
-      </w:r>
-      <w:r>
-        <w:rPr>
-          <w:rFonts w:ascii="Courier New" w:hAnsi="Courier New" w:cs="Courier New"/>
-          <w:sz w:val="26"/>
-          <w:szCs w:val="26"/>
-          <w:lang w:val="en-US"/>
-        </w:rPr>
-        <w:t>palindrome when squaring</w:t>
-      </w:r>
-      <w:proofErr w:type="gramStart"/>
-      <w:r>
-        <w:rPr>
-          <w:rFonts w:ascii="Courier New" w:hAnsi="Courier New" w:cs="Courier New"/>
-          <w:sz w:val="26"/>
-          <w:szCs w:val="26"/>
-          <w:lang w:val="en-US"/>
-        </w:rPr>
-        <w:t>: ',</w:t>
-      </w:r>
-      <w:proofErr w:type="gramEnd"/>
-      <w:r>
-        <w:rPr>
-          <w:rFonts w:ascii="Courier New" w:hAnsi="Courier New" w:cs="Courier New"/>
-          <w:sz w:val="26"/>
-          <w:szCs w:val="26"/>
-          <w:lang w:val="en-US"/>
-        </w:rPr>
-        <w:t xml:space="preserve"> Square)</w:t>
+        <w:t xml:space="preserve">        </w:t>
+      </w:r>
+      <w:proofErr w:type="spellStart"/>
+      <w:r>
+        <w:rPr>
+          <w:rFonts w:ascii="Courier New" w:hAnsi="Courier New" w:cs="Courier New"/>
+          <w:sz w:val="26"/>
+          <w:szCs w:val="26"/>
+          <w:lang w:val="en-US"/>
+        </w:rPr>
+        <w:t>Writeln</w:t>
+      </w:r>
+      <w:proofErr w:type="spellEnd"/>
+      <w:r>
+        <w:rPr>
+          <w:rFonts w:ascii="Courier New" w:hAnsi="Courier New" w:cs="Courier New"/>
+          <w:sz w:val="26"/>
+          <w:szCs w:val="26"/>
+          <w:lang w:val="en-US"/>
+        </w:rPr>
+        <w:t xml:space="preserve">('Number-palindrome ', </w:t>
+      </w:r>
+      <w:proofErr w:type="spellStart"/>
+      <w:r>
+        <w:rPr>
+          <w:rFonts w:ascii="Courier New" w:hAnsi="Courier New" w:cs="Courier New"/>
+          <w:sz w:val="26"/>
+          <w:szCs w:val="26"/>
+          <w:lang w:val="en-US"/>
+        </w:rPr>
+        <w:t>i</w:t>
+      </w:r>
+      <w:proofErr w:type="spellEnd"/>
+      <w:r>
+        <w:rPr>
+          <w:rFonts w:ascii="Courier New" w:hAnsi="Courier New" w:cs="Courier New"/>
+          <w:sz w:val="26"/>
+          <w:szCs w:val="26"/>
+          <w:lang w:val="en-US"/>
+        </w:rPr>
+        <w:t xml:space="preserve">,' also causes a </w:t>
       </w:r>
     </w:p>
     <w:p>
@@ -8948,6 +8298,24 @@
           <w:lang w:val="en-US"/>
         </w:rPr>
       </w:pPr>
+      <w:r>
+        <w:rPr>
+          <w:rFonts w:ascii="Courier New" w:hAnsi="Courier New" w:cs="Courier New"/>
+          <w:sz w:val="26"/>
+          <w:szCs w:val="26"/>
+          <w:lang w:val="en-US"/>
+        </w:rPr>
+        <w:t xml:space="preserve">                 </w:t>
+      </w:r>
+      <w:r>
+        <w:rPr>
+          <w:rFonts w:ascii="Courier New" w:hAnsi="Courier New" w:cs="Courier New"/>
+          <w:sz w:val="26"/>
+          <w:szCs w:val="26"/>
+          <w:lang w:val="en-US"/>
+        </w:rPr>
+        <w:t>palindrome when squaring: ', Square)</w:t>
+      </w:r>
     </w:p>
     <w:p>
       <w:pPr>
@@ -8960,15 +8328,6 @@
           <w:lang w:val="en-US"/>
         </w:rPr>
       </w:pPr>
-      <w:r>
-        <w:rPr>
-          <w:rFonts w:ascii="Courier New" w:hAnsi="Courier New" w:cs="Courier New"/>
-          <w:sz w:val="26"/>
-          <w:szCs w:val="26"/>
-          <w:lang w:val="en-US"/>
-        </w:rPr>
-        <w:t xml:space="preserve">      //Else looking for numbers that cause a palindrome</w:t>
-      </w:r>
     </w:p>
     <w:p>
       <w:pPr>
@@ -8988,7 +8347,7 @@
           <w:szCs w:val="26"/>
           <w:lang w:val="en-US"/>
         </w:rPr>
-        <w:t xml:space="preserve">      //Split the string in half and compare the elements</w:t>
+        <w:t xml:space="preserve">      //Else looking for numbers that cause a palindrome</w:t>
       </w:r>
     </w:p>
     <w:p>
@@ -9009,19 +8368,8 @@
           <w:szCs w:val="26"/>
           <w:lang w:val="en-US"/>
         </w:rPr>
-        <w:t xml:space="preserve">      </w:t>
-      </w:r>
-      <w:proofErr w:type="gramStart"/>
-      <w:r>
-        <w:rPr>
-          <w:rFonts w:ascii="Courier New" w:hAnsi="Courier New" w:cs="Courier New"/>
-          <w:sz w:val="26"/>
-          <w:szCs w:val="26"/>
-          <w:lang w:val="en-US"/>
-        </w:rPr>
-        <w:t>else</w:t>
-      </w:r>
-      <w:proofErr w:type="gramEnd"/>
+        <w:t xml:space="preserve">      //Split the string in half and compare the elements</w:t>
+      </w:r>
     </w:p>
     <w:p>
       <w:pPr>
@@ -9042,19 +8390,8 @@
           <w:lang w:val="en-US"/>
         </w:rPr>
         <w:lastRenderedPageBreak/>
-        <w:t xml:space="preserve">      </w:t>
-      </w:r>
-      <w:proofErr w:type="gramStart"/>
-      <w:r>
-        <w:rPr>
-          <w:rFonts w:ascii="Courier New" w:hAnsi="Courier New" w:cs="Courier New"/>
-          <w:sz w:val="26"/>
-          <w:szCs w:val="26"/>
-          <w:lang w:val="en-US"/>
-        </w:rPr>
-        <w:t>begin</w:t>
-      </w:r>
-      <w:proofErr w:type="gramEnd"/>
+        <w:t xml:space="preserve">      else</w:t>
+      </w:r>
     </w:p>
     <w:p>
       <w:pPr>
@@ -9074,27 +8411,7 @@
           <w:szCs w:val="26"/>
           <w:lang w:val="en-US"/>
         </w:rPr>
-        <w:t xml:space="preserve">        </w:t>
-      </w:r>
-      <w:proofErr w:type="gramStart"/>
-      <w:r>
-        <w:rPr>
-          <w:rFonts w:ascii="Courier New" w:hAnsi="Courier New" w:cs="Courier New"/>
-          <w:sz w:val="26"/>
-          <w:szCs w:val="26"/>
-          <w:lang w:val="en-US"/>
-        </w:rPr>
-        <w:t>j</w:t>
-      </w:r>
-      <w:proofErr w:type="gramEnd"/>
-      <w:r>
-        <w:rPr>
-          <w:rFonts w:ascii="Courier New" w:hAnsi="Courier New" w:cs="Courier New"/>
-          <w:sz w:val="26"/>
-          <w:szCs w:val="26"/>
-          <w:lang w:val="en-US"/>
-        </w:rPr>
-        <w:t>:=1;</w:t>
+        <w:t xml:space="preserve">      begin</w:t>
       </w:r>
     </w:p>
     <w:p>
@@ -9108,55 +8425,6 @@
           <w:lang w:val="en-US"/>
         </w:rPr>
       </w:pPr>
-      <w:r>
-        <w:rPr>
-          <w:rFonts w:ascii="Courier New" w:hAnsi="Courier New" w:cs="Courier New"/>
-          <w:sz w:val="26"/>
-          <w:szCs w:val="26"/>
-          <w:lang w:val="en-US"/>
-        </w:rPr>
-        <w:t xml:space="preserve">        </w:t>
-      </w:r>
-      <w:proofErr w:type="gramStart"/>
-      <w:r>
-        <w:rPr>
-          <w:rFonts w:ascii="Courier New" w:hAnsi="Courier New" w:cs="Courier New"/>
-          <w:sz w:val="26"/>
-          <w:szCs w:val="26"/>
-          <w:lang w:val="en-US"/>
-        </w:rPr>
-        <w:t>half</w:t>
-      </w:r>
-      <w:proofErr w:type="gramEnd"/>
-      <w:r>
-        <w:rPr>
-          <w:rFonts w:ascii="Courier New" w:hAnsi="Courier New" w:cs="Courier New"/>
-          <w:sz w:val="26"/>
-          <w:szCs w:val="26"/>
-          <w:lang w:val="en-US"/>
-        </w:rPr>
-        <w:t xml:space="preserve">:= </w:t>
-      </w:r>
-      <w:proofErr w:type="spellStart"/>
-      <w:r>
-        <w:rPr>
-          <w:rFonts w:ascii="Courier New" w:hAnsi="Courier New" w:cs="Courier New"/>
-          <w:sz w:val="26"/>
-          <w:szCs w:val="26"/>
-          <w:lang w:val="en-US"/>
-        </w:rPr>
-        <w:t>len</w:t>
-      </w:r>
-      <w:proofErr w:type="spellEnd"/>
-      <w:r>
-        <w:rPr>
-          <w:rFonts w:ascii="Courier New" w:hAnsi="Courier New" w:cs="Courier New"/>
-          <w:sz w:val="26"/>
-          <w:szCs w:val="26"/>
-          <w:lang w:val="en-US"/>
-        </w:rPr>
-        <w:t xml:space="preserve"> div 2;</w:t>
-      </w:r>
     </w:p>
     <w:p>
       <w:pPr>
@@ -9176,27 +8444,7 @@
           <w:szCs w:val="26"/>
           <w:lang w:val="en-US"/>
         </w:rPr>
-        <w:t xml:space="preserve">        </w:t>
-      </w:r>
-      <w:proofErr w:type="gramStart"/>
-      <w:r>
-        <w:rPr>
-          <w:rFonts w:ascii="Courier New" w:hAnsi="Courier New" w:cs="Courier New"/>
-          <w:sz w:val="26"/>
-          <w:szCs w:val="26"/>
-          <w:lang w:val="en-US"/>
-        </w:rPr>
-        <w:t>while</w:t>
-      </w:r>
-      <w:proofErr w:type="gramEnd"/>
-      <w:r>
-        <w:rPr>
-          <w:rFonts w:ascii="Courier New" w:hAnsi="Courier New" w:cs="Courier New"/>
-          <w:sz w:val="26"/>
-          <w:szCs w:val="26"/>
-          <w:lang w:val="en-US"/>
-        </w:rPr>
-        <w:t xml:space="preserve"> (j&lt;=half) and (flag=False) do</w:t>
+        <w:t xml:space="preserve">        j:=1;</w:t>
       </w:r>
     </w:p>
     <w:p>
@@ -9217,19 +8465,28 @@
           <w:szCs w:val="26"/>
           <w:lang w:val="en-US"/>
         </w:rPr>
-        <w:t xml:space="preserve">        </w:t>
-      </w:r>
-      <w:proofErr w:type="gramStart"/>
-      <w:r>
-        <w:rPr>
-          <w:rFonts w:ascii="Courier New" w:hAnsi="Courier New" w:cs="Courier New"/>
-          <w:sz w:val="26"/>
-          <w:szCs w:val="26"/>
-          <w:lang w:val="en-US"/>
-        </w:rPr>
-        <w:t>begin</w:t>
-      </w:r>
-      <w:proofErr w:type="gramEnd"/>
+        <w:t xml:space="preserve">        half:= </w:t>
+      </w:r>
+      <w:proofErr w:type="spellStart"/>
+      <w:r>
+        <w:rPr>
+          <w:rFonts w:ascii="Courier New" w:hAnsi="Courier New" w:cs="Courier New"/>
+          <w:sz w:val="26"/>
+          <w:szCs w:val="26"/>
+          <w:lang w:val="en-US"/>
+        </w:rPr>
+        <w:t>len</w:t>
+      </w:r>
+      <w:proofErr w:type="spellEnd"/>
+      <w:r>
+        <w:rPr>
+          <w:rFonts w:ascii="Courier New" w:hAnsi="Courier New" w:cs="Courier New"/>
+          <w:sz w:val="26"/>
+          <w:szCs w:val="26"/>
+          <w:lang w:val="en-US"/>
+        </w:rPr>
+        <w:t xml:space="preserve"> div 2;</w:t>
+      </w:r>
     </w:p>
     <w:p>
       <w:pPr>
@@ -9242,6 +8499,15 @@
           <w:lang w:val="en-US"/>
         </w:rPr>
       </w:pPr>
+      <w:r>
+        <w:rPr>
+          <w:rFonts w:ascii="Courier New" w:hAnsi="Courier New" w:cs="Courier New"/>
+          <w:sz w:val="26"/>
+          <w:szCs w:val="26"/>
+          <w:lang w:val="en-US"/>
+        </w:rPr>
+        <w:t xml:space="preserve">        while (j&lt;=half) and (flag=False) do</w:t>
+      </w:r>
     </w:p>
     <w:p>
       <w:pPr>
@@ -9261,7 +8527,7 @@
           <w:szCs w:val="26"/>
           <w:lang w:val="en-US"/>
         </w:rPr>
-        <w:t xml:space="preserve">          //If some element is not equal, exit the loop</w:t>
+        <w:t xml:space="preserve">        begin</w:t>
       </w:r>
     </w:p>
     <w:p>
@@ -9275,104 +8541,6 @@
           <w:lang w:val="en-US"/>
         </w:rPr>
       </w:pPr>
-      <w:r>
-        <w:rPr>
-          <w:rFonts w:ascii="Courier New" w:hAnsi="Courier New" w:cs="Courier New"/>
-          <w:sz w:val="26"/>
-          <w:szCs w:val="26"/>
-          <w:lang w:val="en-US"/>
-        </w:rPr>
-        <w:t xml:space="preserve">          </w:t>
-      </w:r>
-      <w:proofErr w:type="gramStart"/>
-      <w:r>
-        <w:rPr>
-          <w:rFonts w:ascii="Courier New" w:hAnsi="Courier New" w:cs="Courier New"/>
-          <w:sz w:val="26"/>
-          <w:szCs w:val="26"/>
-          <w:lang w:val="en-US"/>
-        </w:rPr>
-        <w:t>if</w:t>
-      </w:r>
-      <w:proofErr w:type="gramEnd"/>
-      <w:r>
-        <w:rPr>
-          <w:rFonts w:ascii="Courier New" w:hAnsi="Courier New" w:cs="Courier New"/>
-          <w:sz w:val="26"/>
-          <w:szCs w:val="26"/>
-          <w:lang w:val="en-US"/>
-        </w:rPr>
-        <w:t xml:space="preserve"> (</w:t>
-      </w:r>
-      <w:proofErr w:type="spellStart"/>
-      <w:r>
-        <w:rPr>
-          <w:rFonts w:ascii="Courier New" w:hAnsi="Courier New" w:cs="Courier New"/>
-          <w:sz w:val="26"/>
-          <w:szCs w:val="26"/>
-          <w:lang w:val="en-US"/>
-        </w:rPr>
-        <w:t>IntToStr</w:t>
-      </w:r>
-      <w:proofErr w:type="spellEnd"/>
-      <w:r>
-        <w:rPr>
-          <w:rFonts w:ascii="Courier New" w:hAnsi="Courier New" w:cs="Courier New"/>
-          <w:sz w:val="26"/>
-          <w:szCs w:val="26"/>
-          <w:lang w:val="en-US"/>
-        </w:rPr>
-        <w:t xml:space="preserve">(Square)[j] &lt;&gt; </w:t>
-      </w:r>
-      <w:proofErr w:type="spellStart"/>
-      <w:r>
-        <w:rPr>
-          <w:rFonts w:ascii="Courier New" w:hAnsi="Courier New" w:cs="Courier New"/>
-          <w:sz w:val="26"/>
-          <w:szCs w:val="26"/>
-          <w:lang w:val="en-US"/>
-        </w:rPr>
-        <w:t>IntToStr</w:t>
-      </w:r>
-      <w:proofErr w:type="spellEnd"/>
-      <w:r>
-        <w:rPr>
-          <w:rFonts w:ascii="Courier New" w:hAnsi="Courier New" w:cs="Courier New"/>
-          <w:sz w:val="26"/>
-          <w:szCs w:val="26"/>
-          <w:lang w:val="en-US"/>
-        </w:rPr>
-        <w:t>(Square)[</w:t>
-      </w:r>
-      <w:proofErr w:type="spellStart"/>
-      <w:r>
-        <w:rPr>
-          <w:rFonts w:ascii="Courier New" w:hAnsi="Courier New" w:cs="Courier New"/>
-          <w:sz w:val="26"/>
-          <w:szCs w:val="26"/>
-          <w:lang w:val="en-US"/>
-        </w:rPr>
-        <w:t>len</w:t>
-      </w:r>
-      <w:proofErr w:type="spellEnd"/>
-      <w:r>
-        <w:rPr>
-          <w:rFonts w:ascii="Courier New" w:hAnsi="Courier New" w:cs="Courier New"/>
-          <w:sz w:val="26"/>
-          <w:szCs w:val="26"/>
-          <w:lang w:val="en-US"/>
-        </w:rPr>
-        <w:t xml:space="preserve"> </w:t>
-      </w:r>
-      <w:r>
-        <w:rPr>
-          <w:rFonts w:ascii="Courier New" w:hAnsi="Courier New" w:cs="Courier New"/>
-          <w:sz w:val="26"/>
-          <w:szCs w:val="26"/>
-          <w:lang w:val="en-US"/>
-        </w:rPr>
-        <w:t>–</w:t>
-      </w:r>
     </w:p>
     <w:p>
       <w:pPr>
@@ -9392,34 +8560,88 @@
           <w:szCs w:val="26"/>
           <w:lang w:val="en-US"/>
         </w:rPr>
-        <w:t xml:space="preserve">          </w:t>
-      </w:r>
-      <w:r>
-        <w:rPr>
-          <w:rFonts w:ascii="Courier New" w:hAnsi="Courier New" w:cs="Courier New"/>
-          <w:sz w:val="26"/>
-          <w:szCs w:val="26"/>
-          <w:lang w:val="en-US"/>
-        </w:rPr>
-        <w:t xml:space="preserve"> </w:t>
-      </w:r>
-      <w:r>
-        <w:rPr>
-          <w:rFonts w:ascii="Courier New" w:hAnsi="Courier New" w:cs="Courier New"/>
-          <w:sz w:val="26"/>
-          <w:szCs w:val="26"/>
-          <w:lang w:val="en-US"/>
-        </w:rPr>
-        <w:t xml:space="preserve">           </w:t>
-      </w:r>
-      <w:r>
-        <w:rPr>
-          <w:rFonts w:ascii="Courier New" w:hAnsi="Courier New" w:cs="Courier New"/>
-          <w:sz w:val="26"/>
-          <w:szCs w:val="26"/>
-          <w:lang w:val="en-US"/>
-        </w:rPr>
-        <w:t>j + 1]) then</w:t>
+        <w:t xml:space="preserve">          //If some element is not equal, exit the loop</w:t>
+      </w:r>
+    </w:p>
+    <w:p>
+      <w:pPr>
+        <w:pStyle w:val="a2"/>
+        <w:ind w:left="2268" w:hanging="2268"/>
+        <w:rPr>
+          <w:rFonts w:ascii="Courier New" w:hAnsi="Courier New" w:cs="Courier New"/>
+          <w:sz w:val="26"/>
+          <w:szCs w:val="26"/>
+          <w:lang w:val="en-US"/>
+        </w:rPr>
+      </w:pPr>
+      <w:r>
+        <w:rPr>
+          <w:rFonts w:ascii="Courier New" w:hAnsi="Courier New" w:cs="Courier New"/>
+          <w:sz w:val="26"/>
+          <w:szCs w:val="26"/>
+          <w:lang w:val="en-US"/>
+        </w:rPr>
+        <w:t xml:space="preserve">          if (</w:t>
+      </w:r>
+      <w:proofErr w:type="spellStart"/>
+      <w:r>
+        <w:rPr>
+          <w:rFonts w:ascii="Courier New" w:hAnsi="Courier New" w:cs="Courier New"/>
+          <w:sz w:val="26"/>
+          <w:szCs w:val="26"/>
+          <w:lang w:val="en-US"/>
+        </w:rPr>
+        <w:t>IntToStr</w:t>
+      </w:r>
+      <w:proofErr w:type="spellEnd"/>
+      <w:r>
+        <w:rPr>
+          <w:rFonts w:ascii="Courier New" w:hAnsi="Courier New" w:cs="Courier New"/>
+          <w:sz w:val="26"/>
+          <w:szCs w:val="26"/>
+          <w:lang w:val="en-US"/>
+        </w:rPr>
+        <w:t xml:space="preserve">(Square)[j] &lt;&gt; </w:t>
+      </w:r>
+      <w:proofErr w:type="spellStart"/>
+      <w:r>
+        <w:rPr>
+          <w:rFonts w:ascii="Courier New" w:hAnsi="Courier New" w:cs="Courier New"/>
+          <w:sz w:val="26"/>
+          <w:szCs w:val="26"/>
+          <w:lang w:val="en-US"/>
+        </w:rPr>
+        <w:t>IntToStr</w:t>
+      </w:r>
+      <w:proofErr w:type="spellEnd"/>
+      <w:r>
+        <w:rPr>
+          <w:rFonts w:ascii="Courier New" w:hAnsi="Courier New" w:cs="Courier New"/>
+          <w:sz w:val="26"/>
+          <w:szCs w:val="26"/>
+          <w:lang w:val="en-US"/>
+        </w:rPr>
+        <w:t>(Square)[</w:t>
+      </w:r>
+      <w:proofErr w:type="spellStart"/>
+      <w:r>
+        <w:rPr>
+          <w:rFonts w:ascii="Courier New" w:hAnsi="Courier New" w:cs="Courier New"/>
+          <w:sz w:val="26"/>
+          <w:szCs w:val="26"/>
+          <w:lang w:val="en-US"/>
+        </w:rPr>
+        <w:t>len</w:t>
+      </w:r>
+      <w:proofErr w:type="spellEnd"/>
+      <w:r>
+        <w:rPr>
+          <w:rFonts w:ascii="Courier New" w:hAnsi="Courier New" w:cs="Courier New"/>
+          <w:sz w:val="26"/>
+          <w:szCs w:val="26"/>
+          <w:lang w:val="en-US"/>
+        </w:rPr>
+        <w:t xml:space="preserve"> - j + 1]) then</w:t>
       </w:r>
     </w:p>
     <w:p>
@@ -9440,27 +8662,25 @@
           <w:szCs w:val="26"/>
           <w:lang w:val="en-US"/>
         </w:rPr>
-        <w:t xml:space="preserve">            </w:t>
-      </w:r>
-      <w:proofErr w:type="gramStart"/>
-      <w:r>
-        <w:rPr>
-          <w:rFonts w:ascii="Courier New" w:hAnsi="Courier New" w:cs="Courier New"/>
-          <w:sz w:val="26"/>
-          <w:szCs w:val="26"/>
-          <w:lang w:val="en-US"/>
-        </w:rPr>
-        <w:t>flag</w:t>
-      </w:r>
-      <w:proofErr w:type="gramEnd"/>
-      <w:r>
-        <w:rPr>
-          <w:rFonts w:ascii="Courier New" w:hAnsi="Courier New" w:cs="Courier New"/>
-          <w:sz w:val="26"/>
-          <w:szCs w:val="26"/>
-          <w:lang w:val="en-US"/>
-        </w:rPr>
-        <w:t>:=True</w:t>
+        <w:t xml:space="preserve">            flag:=</w:t>
+      </w:r>
+      <w:r>
+        <w:rPr>
+          <w:rFonts w:ascii="Courier New" w:hAnsi="Courier New" w:cs="Courier New"/>
+          <w:sz w:val="26"/>
+          <w:szCs w:val="26"/>
+          <w:lang w:val="en-US"/>
+        </w:rPr>
+        <w:t xml:space="preserve"> </w:t>
+      </w:r>
+      <w:r>
+        <w:rPr>
+          <w:rFonts w:ascii="Courier New" w:hAnsi="Courier New" w:cs="Courier New"/>
+          <w:sz w:val="26"/>
+          <w:szCs w:val="26"/>
+          <w:lang w:val="en-US"/>
+        </w:rPr>
+        <w:t>True;</w:t>
       </w:r>
     </w:p>
     <w:p>
@@ -9493,7 +8713,7 @@
           <w:szCs w:val="26"/>
           <w:lang w:val="en-US"/>
         </w:rPr>
-        <w:t xml:space="preserve">          //If compared all the elements, then found </w:t>
+        <w:t xml:space="preserve">          //Modernize j</w:t>
       </w:r>
     </w:p>
     <w:p>
@@ -9514,28 +8734,8 @@
           <w:szCs w:val="26"/>
           <w:lang w:val="en-US"/>
         </w:rPr>
-        <w:t xml:space="preserve">          //</w:t>
-      </w:r>
-      <w:r>
-        <w:rPr>
-          <w:rFonts w:ascii="Courier New" w:hAnsi="Courier New" w:cs="Courier New"/>
-          <w:sz w:val="26"/>
-          <w:szCs w:val="26"/>
-          <w:lang w:val="en-US"/>
-        </w:rPr>
-        <w:t xml:space="preserve">the number that gives the </w:t>
-      </w:r>
-      <w:proofErr w:type="spellStart"/>
-      <w:r>
-        <w:rPr>
-          <w:rFonts w:ascii="Courier New" w:hAnsi="Courier New" w:cs="Courier New"/>
-          <w:sz w:val="26"/>
-          <w:szCs w:val="26"/>
-          <w:lang w:val="en-US"/>
-        </w:rPr>
-        <w:t>palidrome</w:t>
-      </w:r>
-      <w:proofErr w:type="spellEnd"/>
+        <w:t xml:space="preserve">          j:= j+1;</w:t>
+      </w:r>
     </w:p>
     <w:p>
       <w:pPr>
@@ -9555,27 +8755,7 @@
           <w:szCs w:val="26"/>
           <w:lang w:val="en-US"/>
         </w:rPr>
-        <w:t xml:space="preserve">          </w:t>
-      </w:r>
-      <w:proofErr w:type="gramStart"/>
-      <w:r>
-        <w:rPr>
-          <w:rFonts w:ascii="Courier New" w:hAnsi="Courier New" w:cs="Courier New"/>
-          <w:sz w:val="26"/>
-          <w:szCs w:val="26"/>
-          <w:lang w:val="en-US"/>
-        </w:rPr>
-        <w:t>else</w:t>
-      </w:r>
-      <w:proofErr w:type="gramEnd"/>
-      <w:r>
-        <w:rPr>
-          <w:rFonts w:ascii="Courier New" w:hAnsi="Courier New" w:cs="Courier New"/>
-          <w:sz w:val="26"/>
-          <w:szCs w:val="26"/>
-          <w:lang w:val="en-US"/>
-        </w:rPr>
-        <w:t xml:space="preserve"> if j = half then</w:t>
+        <w:t xml:space="preserve">        end;</w:t>
       </w:r>
     </w:p>
     <w:p>
@@ -9589,66 +8769,6 @@
           <w:lang w:val="en-US"/>
         </w:rPr>
       </w:pPr>
-      <w:r>
-        <w:rPr>
-          <w:rFonts w:ascii="Courier New" w:hAnsi="Courier New" w:cs="Courier New"/>
-          <w:sz w:val="26"/>
-          <w:szCs w:val="26"/>
-          <w:lang w:val="en-US"/>
-        </w:rPr>
-        <w:t xml:space="preserve">            </w:t>
-      </w:r>
-      <w:proofErr w:type="spellStart"/>
-      <w:proofErr w:type="gramStart"/>
-      <w:r>
-        <w:rPr>
-          <w:rFonts w:ascii="Courier New" w:hAnsi="Courier New" w:cs="Courier New"/>
-          <w:sz w:val="26"/>
-          <w:szCs w:val="26"/>
-          <w:lang w:val="en-US"/>
-        </w:rPr>
-        <w:t>Writeln</w:t>
-      </w:r>
-      <w:proofErr w:type="spellEnd"/>
-      <w:r>
-        <w:rPr>
-          <w:rFonts w:ascii="Courier New" w:hAnsi="Courier New" w:cs="Courier New"/>
-          <w:sz w:val="26"/>
-          <w:szCs w:val="26"/>
-          <w:lang w:val="en-US"/>
-        </w:rPr>
-        <w:t>(</w:t>
-      </w:r>
-      <w:proofErr w:type="gramEnd"/>
-      <w:r>
-        <w:rPr>
-          <w:rFonts w:ascii="Courier New" w:hAnsi="Courier New" w:cs="Courier New"/>
-          <w:sz w:val="26"/>
-          <w:szCs w:val="26"/>
-          <w:lang w:val="en-US"/>
-        </w:rPr>
-        <w:t xml:space="preserve">'Number-palindrome ', </w:t>
-      </w:r>
-      <w:proofErr w:type="spellStart"/>
-      <w:r>
-        <w:rPr>
-          <w:rFonts w:ascii="Courier New" w:hAnsi="Courier New" w:cs="Courier New"/>
-          <w:sz w:val="26"/>
-          <w:szCs w:val="26"/>
-          <w:lang w:val="en-US"/>
-        </w:rPr>
-        <w:t>i</w:t>
-      </w:r>
-      <w:proofErr w:type="spellEnd"/>
-      <w:r>
-        <w:rPr>
-          <w:rFonts w:ascii="Courier New" w:hAnsi="Courier New" w:cs="Courier New"/>
-          <w:sz w:val="26"/>
-          <w:szCs w:val="26"/>
-          <w:lang w:val="en-US"/>
-        </w:rPr>
-        <w:t>,' also causes a</w:t>
-      </w:r>
     </w:p>
     <w:p>
       <w:pPr>
@@ -9668,54 +8788,68 @@
           <w:szCs w:val="26"/>
           <w:lang w:val="en-US"/>
         </w:rPr>
-        <w:t xml:space="preserve">                  </w:t>
-      </w:r>
-      <w:r>
-        <w:rPr>
-          <w:rFonts w:ascii="Courier New" w:hAnsi="Courier New" w:cs="Courier New"/>
-          <w:sz w:val="26"/>
-          <w:szCs w:val="26"/>
-          <w:lang w:val="en-US"/>
-        </w:rPr>
-        <w:t xml:space="preserve"> </w:t>
-      </w:r>
-      <w:r>
-        <w:rPr>
-          <w:rFonts w:ascii="Courier New" w:hAnsi="Courier New" w:cs="Courier New"/>
-          <w:sz w:val="26"/>
-          <w:szCs w:val="26"/>
-          <w:lang w:val="en-US"/>
-        </w:rPr>
-        <w:t xml:space="preserve"> </w:t>
-      </w:r>
-      <w:r>
-        <w:rPr>
-          <w:rFonts w:ascii="Courier New" w:hAnsi="Courier New" w:cs="Courier New"/>
-          <w:sz w:val="26"/>
-          <w:szCs w:val="26"/>
-          <w:lang w:val="en-US"/>
-        </w:rPr>
-        <w:t>palindrome when squaring</w:t>
-      </w:r>
-      <w:proofErr w:type="gramStart"/>
-      <w:r>
-        <w:rPr>
-          <w:rFonts w:ascii="Courier New" w:hAnsi="Courier New" w:cs="Courier New"/>
-          <w:sz w:val="26"/>
-          <w:szCs w:val="26"/>
-          <w:lang w:val="en-US"/>
-        </w:rPr>
-        <w:t>: ',</w:t>
-      </w:r>
-      <w:proofErr w:type="gramEnd"/>
-      <w:r>
-        <w:rPr>
-          <w:rFonts w:ascii="Courier New" w:hAnsi="Courier New" w:cs="Courier New"/>
-          <w:sz w:val="26"/>
-          <w:szCs w:val="26"/>
-          <w:lang w:val="en-US"/>
-        </w:rPr>
-        <w:t xml:space="preserve"> Square);</w:t>
+        <w:t xml:space="preserve">        if flag = False then</w:t>
+      </w:r>
+    </w:p>
+    <w:p>
+      <w:pPr>
+        <w:pStyle w:val="a2"/>
+        <w:ind w:left="2410" w:hanging="2694"/>
+        <w:rPr>
+          <w:rFonts w:ascii="Courier New" w:hAnsi="Courier New" w:cs="Courier New"/>
+          <w:sz w:val="26"/>
+          <w:szCs w:val="26"/>
+          <w:lang w:val="en-US"/>
+        </w:rPr>
+      </w:pPr>
+      <w:r>
+        <w:rPr>
+          <w:rFonts w:ascii="Courier New" w:hAnsi="Courier New" w:cs="Courier New"/>
+          <w:sz w:val="26"/>
+          <w:szCs w:val="26"/>
+          <w:lang w:val="en-US"/>
+        </w:rPr>
+        <w:t xml:space="preserve">          </w:t>
+      </w:r>
+      <w:proofErr w:type="spellStart"/>
+      <w:r>
+        <w:rPr>
+          <w:rFonts w:ascii="Courier New" w:hAnsi="Courier New" w:cs="Courier New"/>
+          <w:sz w:val="26"/>
+          <w:szCs w:val="26"/>
+          <w:lang w:val="en-US"/>
+        </w:rPr>
+        <w:t>Writeln</w:t>
+      </w:r>
+      <w:proofErr w:type="spellEnd"/>
+      <w:r>
+        <w:rPr>
+          <w:rFonts w:ascii="Courier New" w:hAnsi="Courier New" w:cs="Courier New"/>
+          <w:sz w:val="26"/>
+          <w:szCs w:val="26"/>
+          <w:lang w:val="en-US"/>
+        </w:rPr>
+        <w:t xml:space="preserve">('Number-palindrome ', </w:t>
+      </w:r>
+      <w:proofErr w:type="spellStart"/>
+      <w:r>
+        <w:rPr>
+          <w:rFonts w:ascii="Courier New" w:hAnsi="Courier New" w:cs="Courier New"/>
+          <w:sz w:val="26"/>
+          <w:szCs w:val="26"/>
+          <w:lang w:val="en-US"/>
+        </w:rPr>
+        <w:t>i</w:t>
+      </w:r>
+      <w:proofErr w:type="spellEnd"/>
+      <w:r>
+        <w:rPr>
+          <w:rFonts w:ascii="Courier New" w:hAnsi="Courier New" w:cs="Courier New"/>
+          <w:sz w:val="26"/>
+          <w:szCs w:val="26"/>
+          <w:lang w:val="en-US"/>
+        </w:rPr>
+        <w:t>,' also causes a palindrome when squaring: ', Square);</w:t>
       </w:r>
     </w:p>
     <w:p>
@@ -9748,7 +8882,7 @@
           <w:szCs w:val="26"/>
           <w:lang w:val="en-US"/>
         </w:rPr>
-        <w:t xml:space="preserve">          //Modernize j</w:t>
+        <w:t xml:space="preserve">      end;</w:t>
       </w:r>
     </w:p>
     <w:p>
@@ -9769,27 +8903,7 @@
           <w:szCs w:val="26"/>
           <w:lang w:val="en-US"/>
         </w:rPr>
-        <w:t xml:space="preserve">          </w:t>
-      </w:r>
-      <w:proofErr w:type="gramStart"/>
-      <w:r>
-        <w:rPr>
-          <w:rFonts w:ascii="Courier New" w:hAnsi="Courier New" w:cs="Courier New"/>
-          <w:sz w:val="26"/>
-          <w:szCs w:val="26"/>
-          <w:lang w:val="en-US"/>
-        </w:rPr>
-        <w:t>j</w:t>
-      </w:r>
-      <w:proofErr w:type="gramEnd"/>
-      <w:r>
-        <w:rPr>
-          <w:rFonts w:ascii="Courier New" w:hAnsi="Courier New" w:cs="Courier New"/>
-          <w:sz w:val="26"/>
-          <w:szCs w:val="26"/>
-          <w:lang w:val="en-US"/>
-        </w:rPr>
-        <w:t>:= j+1;</w:t>
+        <w:t xml:space="preserve">    end;</w:t>
       </w:r>
     </w:p>
     <w:p>
@@ -9803,35 +8917,6 @@
           <w:lang w:val="en-US"/>
         </w:rPr>
       </w:pPr>
-      <w:r>
-        <w:rPr>
-          <w:rFonts w:ascii="Courier New" w:hAnsi="Courier New" w:cs="Courier New"/>
-          <w:sz w:val="26"/>
-          <w:szCs w:val="26"/>
-          <w:lang w:val="en-US"/>
-        </w:rPr>
-        <w:t xml:space="preserve">        </w:t>
-      </w:r>
-      <w:proofErr w:type="gramStart"/>
-      <w:r>
-        <w:rPr>
-          <w:rFonts w:ascii="Courier New" w:hAnsi="Courier New" w:cs="Courier New"/>
-          <w:sz w:val="26"/>
-          <w:szCs w:val="26"/>
-          <w:lang w:val="en-US"/>
-        </w:rPr>
-        <w:t>end</w:t>
-      </w:r>
-      <w:proofErr w:type="gramEnd"/>
-      <w:r>
-        <w:rPr>
-          <w:rFonts w:ascii="Courier New" w:hAnsi="Courier New" w:cs="Courier New"/>
-          <w:sz w:val="26"/>
-          <w:szCs w:val="26"/>
-          <w:lang w:val="en-US"/>
-        </w:rPr>
-        <w:t>;</w:t>
-      </w:r>
     </w:p>
     <w:p>
       <w:pPr>
@@ -9851,19 +8936,8 @@
           <w:szCs w:val="26"/>
           <w:lang w:val="en-US"/>
         </w:rPr>
-        <w:t xml:space="preserve">      </w:t>
-      </w:r>
-      <w:proofErr w:type="gramStart"/>
-      <w:r>
-        <w:rPr>
-          <w:rFonts w:ascii="Courier New" w:hAnsi="Courier New" w:cs="Courier New"/>
-          <w:sz w:val="26"/>
-          <w:szCs w:val="26"/>
-          <w:lang w:val="en-US"/>
-        </w:rPr>
-        <w:t>end</w:t>
-      </w:r>
-      <w:proofErr w:type="gramEnd"/>
+        <w:t xml:space="preserve">  end</w:t>
+      </w:r>
       <w:r>
         <w:rPr>
           <w:rFonts w:ascii="Courier New" w:hAnsi="Courier New" w:cs="Courier New"/>
@@ -9904,19 +8978,19 @@
           <w:szCs w:val="26"/>
           <w:lang w:val="en-US"/>
         </w:rPr>
-        <w:t xml:space="preserve">    </w:t>
-      </w:r>
-      <w:proofErr w:type="gramStart"/>
-      <w:r>
-        <w:rPr>
-          <w:rFonts w:ascii="Courier New" w:hAnsi="Courier New" w:cs="Courier New"/>
-          <w:sz w:val="26"/>
-          <w:szCs w:val="26"/>
-          <w:lang w:val="en-US"/>
-        </w:rPr>
-        <w:t>end</w:t>
-      </w:r>
-      <w:proofErr w:type="gramEnd"/>
+        <w:t xml:space="preserve">  </w:t>
+      </w:r>
+      <w:proofErr w:type="spellStart"/>
+      <w:r>
+        <w:rPr>
+          <w:rFonts w:ascii="Courier New" w:hAnsi="Courier New" w:cs="Courier New"/>
+          <w:sz w:val="26"/>
+          <w:szCs w:val="26"/>
+          <w:lang w:val="en-US"/>
+        </w:rPr>
+        <w:t>Readln</w:t>
+      </w:r>
+      <w:proofErr w:type="spellEnd"/>
       <w:r>
         <w:rPr>
           <w:rFonts w:ascii="Courier New" w:hAnsi="Courier New" w:cs="Courier New"/>
@@ -9932,105 +9006,8 @@
         <w:pStyle w:val="a2"/>
         <w:ind w:firstLine="0"/>
         <w:rPr>
-          <w:rFonts w:ascii="Courier New" w:hAnsi="Courier New" w:cs="Courier New"/>
-          <w:sz w:val="26"/>
-          <w:szCs w:val="26"/>
-          <w:lang w:val="en-US"/>
-        </w:rPr>
-      </w:pPr>
-    </w:p>
-    <w:p>
-      <w:pPr>
-        <w:pStyle w:val="a2"/>
-        <w:ind w:firstLine="0"/>
-        <w:rPr>
-          <w:rFonts w:ascii="Courier New" w:hAnsi="Courier New" w:cs="Courier New"/>
-          <w:sz w:val="26"/>
-          <w:szCs w:val="26"/>
-        </w:rPr>
-      </w:pPr>
-      <w:r>
-        <w:rPr>
-          <w:rFonts w:ascii="Courier New" w:hAnsi="Courier New" w:cs="Courier New"/>
-          <w:sz w:val="26"/>
-          <w:szCs w:val="26"/>
-          <w:lang w:val="en-US"/>
-        </w:rPr>
-        <w:t xml:space="preserve">  </w:t>
-      </w:r>
-      <w:proofErr w:type="gramStart"/>
-      <w:r>
-        <w:rPr>
-          <w:rFonts w:ascii="Courier New" w:hAnsi="Courier New" w:cs="Courier New"/>
-          <w:sz w:val="26"/>
-          <w:szCs w:val="26"/>
-          <w:lang w:val="en-US"/>
-        </w:rPr>
-        <w:t>end</w:t>
-      </w:r>
-      <w:proofErr w:type="gramEnd"/>
-      <w:r>
-        <w:rPr>
-          <w:rFonts w:ascii="Courier New" w:hAnsi="Courier New" w:cs="Courier New"/>
-          <w:sz w:val="26"/>
-          <w:szCs w:val="26"/>
-        </w:rPr>
-        <w:t>;</w:t>
-      </w:r>
-    </w:p>
-    <w:p>
-      <w:pPr>
-        <w:pStyle w:val="a2"/>
-        <w:ind w:firstLine="0"/>
-        <w:rPr>
-          <w:rFonts w:ascii="Courier New" w:hAnsi="Courier New" w:cs="Courier New"/>
-          <w:sz w:val="26"/>
-          <w:szCs w:val="26"/>
-        </w:rPr>
-      </w:pPr>
-    </w:p>
-    <w:p>
-      <w:pPr>
-        <w:pStyle w:val="a2"/>
-        <w:ind w:firstLine="0"/>
-        <w:rPr>
-          <w:rFonts w:ascii="Courier New" w:hAnsi="Courier New" w:cs="Courier New"/>
-          <w:sz w:val="26"/>
-          <w:szCs w:val="26"/>
-        </w:rPr>
-      </w:pPr>
-      <w:r>
-        <w:rPr>
-          <w:rFonts w:ascii="Courier New" w:hAnsi="Courier New" w:cs="Courier New"/>
-          <w:sz w:val="26"/>
-          <w:szCs w:val="26"/>
-        </w:rPr>
-        <w:t xml:space="preserve">  </w:t>
-      </w:r>
-      <w:proofErr w:type="spellStart"/>
-      <w:r>
-        <w:rPr>
-          <w:rFonts w:ascii="Courier New" w:hAnsi="Courier New" w:cs="Courier New"/>
-          <w:sz w:val="26"/>
-          <w:szCs w:val="26"/>
-          <w:lang w:val="en-US"/>
-        </w:rPr>
-        <w:t>Readln</w:t>
-      </w:r>
-      <w:proofErr w:type="spellEnd"/>
-      <w:r>
-        <w:rPr>
-          <w:rFonts w:ascii="Courier New" w:hAnsi="Courier New" w:cs="Courier New"/>
-          <w:sz w:val="26"/>
-          <w:szCs w:val="26"/>
-        </w:rPr>
-        <w:t>;</w:t>
-      </w:r>
-    </w:p>
-    <w:p>
-      <w:pPr>
-        <w:pStyle w:val="a2"/>
-        <w:ind w:firstLine="0"/>
+          <w:lang w:val="en-US"/>
+        </w:rPr>
       </w:pPr>
       <w:r>
         <w:rPr>
@@ -10046,6 +9023,7 @@
           <w:rFonts w:ascii="Courier New" w:hAnsi="Courier New" w:cs="Courier New"/>
           <w:sz w:val="26"/>
           <w:szCs w:val="26"/>
+          <w:lang w:val="en-US"/>
         </w:rPr>
         <w:t>.</w:t>
       </w:r>
@@ -10135,27 +9113,14 @@
       <w:r>
         <w:t xml:space="preserve">Таблица </w:t>
       </w:r>
-      <w:r>
-        <w:fldChar w:fldCharType="begin"/>
-      </w:r>
-      <w:r>
-        <w:instrText xml:space="preserve"> SEQ Таблица \* ARABIC </w:instrText>
-      </w:r>
-      <w:r>
-        <w:fldChar w:fldCharType="separate"/>
-      </w:r>
-      <w:r>
-        <w:rPr>
-          <w:noProof/>
-        </w:rPr>
-        <w:t>3</w:t>
-      </w:r>
-      <w:r>
-        <w:rPr>
-          <w:noProof/>
-        </w:rPr>
-        <w:fldChar w:fldCharType="end"/>
-      </w:r>
+      <w:fldSimple w:instr=" SEQ Таблица \* ARABIC ">
+        <w:r>
+          <w:rPr>
+            <w:noProof/>
+          </w:rPr>
+          <w:t>3</w:t>
+        </w:r>
+      </w:fldSimple>
       <w:r>
         <w:t xml:space="preserve"> – Числа-палиндром</w:t>
       </w:r>
@@ -18252,7 +17217,6 @@
         <w:docPartUnique/>
       </w:docPartObj>
     </w:sdtPr>
-    <w:sdtEndPr/>
     <w:sdtContent>
       <w:p>
         <w:pPr>
@@ -18273,7 +17237,7 @@
             <w:noProof/>
             <w:lang w:val="ru-RU"/>
           </w:rPr>
-          <w:t>5</w:t>
+          <w:t>11</w:t>
         </w:r>
         <w:r>
           <w:fldChar w:fldCharType="end"/>
@@ -22282,7 +21246,7 @@
 </file>
 
 <file path=customXml/itemProps1.xml><?xml version="1.0" encoding="utf-8"?>
-<ds:datastoreItem xmlns:ds="http://schemas.openxmlformats.org/officeDocument/2006/customXml" ds:itemID="{8622C236-2133-46DA-8111-192029DFE2E4}">
+<ds:datastoreItem xmlns:ds="http://schemas.openxmlformats.org/officeDocument/2006/customXml" ds:itemID="{3AA73BAE-70C3-462E-B829-AAADE2F87D20}">
   <ds:schemaRefs>
     <ds:schemaRef ds:uri="http://schemas.openxmlformats.org/officeDocument/2006/bibliography"/>
   </ds:schemaRefs>

</xml_diff>